<commit_message>
fixed the tour Validation should work now
</commit_message>
<xml_diff>
--- a/documentation/Project documentation.docx
+++ b/documentation/Project documentation.docx
@@ -152,22 +152,7 @@
           <w:lang w:val="en-US"/>
         </w:rPr>
         <w:br/>
-      </w:r>
-      <w:proofErr w:type="spellStart"/>
-      <w:r>
-        <w:rPr>
-          <w:color w:val="auto"/>
-          <w:lang w:val="en-US"/>
-        </w:rPr>
-        <w:t>Wiedermann</w:t>
-      </w:r>
-      <w:proofErr w:type="spellEnd"/>
-      <w:r>
-        <w:rPr>
-          <w:color w:val="auto"/>
-          <w:lang w:val="en-US"/>
-        </w:rPr>
-        <w:t xml:space="preserve"> Gabriel, if21b006</w:t>
+        <w:t>Wiedermann Gabriel, if21b006</w:t>
       </w:r>
     </w:p>
     <w:bookmarkEnd w:id="0"/>
@@ -2555,43 +2540,48 @@
           <w:lang w:val="en-US"/>
         </w:rPr>
       </w:pPr>
-      <w:proofErr w:type="spellStart"/>
-      <w:r>
-        <w:rPr>
-          <w:lang w:val="en-US"/>
-        </w:rPr>
-        <w:t>Wiedermann</w:t>
-      </w:r>
-      <w:proofErr w:type="spellEnd"/>
-      <w:r>
-        <w:rPr>
-          <w:lang w:val="en-US"/>
-        </w:rPr>
-        <w:t xml:space="preserve"> Gabriel</w:t>
+      <w:r>
+        <w:rPr>
+          <w:lang w:val="en-US"/>
+        </w:rPr>
+        <w:t>Wiedermann Gabriel</w:t>
       </w:r>
     </w:p>
     <w:tbl>
       <w:tblPr>
         <w:tblStyle w:val="Tabellenraster"/>
-        <w:tblW w:w="0" w:type="auto"/>
+        <w:tblW w:w="10881" w:type="dxa"/>
+        <w:tblLayout w:type="fixed"/>
         <w:tblLook w:val="04A0" w:firstRow="1" w:lastRow="0" w:firstColumn="1" w:lastColumn="0" w:noHBand="0" w:noVBand="1"/>
       </w:tblPr>
       <w:tblGrid>
-        <w:gridCol w:w="1060"/>
-        <w:gridCol w:w="1060"/>
-        <w:gridCol w:w="1060"/>
-        <w:gridCol w:w="1060"/>
-        <w:gridCol w:w="1061"/>
-        <w:gridCol w:w="1061"/>
-        <w:gridCol w:w="1061"/>
-        <w:gridCol w:w="1061"/>
-        <w:gridCol w:w="1061"/>
-        <w:gridCol w:w="1061"/>
+        <w:gridCol w:w="1023"/>
+        <w:gridCol w:w="594"/>
+        <w:gridCol w:w="594"/>
+        <w:gridCol w:w="19"/>
+        <w:gridCol w:w="652"/>
+        <w:gridCol w:w="667"/>
+        <w:gridCol w:w="670"/>
+        <w:gridCol w:w="666"/>
+        <w:gridCol w:w="670"/>
+        <w:gridCol w:w="646"/>
+        <w:gridCol w:w="24"/>
+        <w:gridCol w:w="667"/>
+        <w:gridCol w:w="587"/>
+        <w:gridCol w:w="567"/>
+        <w:gridCol w:w="567"/>
+        <w:gridCol w:w="567"/>
+        <w:gridCol w:w="709"/>
+        <w:gridCol w:w="709"/>
+        <w:gridCol w:w="283"/>
       </w:tblGrid>
       <w:tr>
+        <w:trPr>
+          <w:trHeight w:val="213"/>
+        </w:trPr>
         <w:tc>
           <w:tcPr>
-            <w:tcW w:w="1060" w:type="dxa"/>
+            <w:tcW w:w="1023" w:type="dxa"/>
           </w:tcPr>
           <w:p>
             <w:pPr>
@@ -2603,7 +2593,7 @@
         </w:tc>
         <w:tc>
           <w:tcPr>
-            <w:tcW w:w="1060" w:type="dxa"/>
+            <w:tcW w:w="594" w:type="dxa"/>
           </w:tcPr>
           <w:p>
             <w:pPr>
@@ -2612,11 +2602,17 @@
                 <w:lang w:val="en-US"/>
               </w:rPr>
             </w:pPr>
+            <w:r>
+              <w:rPr>
+                <w:lang w:val="en-US"/>
+              </w:rPr>
+              <w:t>2.5</w:t>
+            </w:r>
           </w:p>
         </w:tc>
         <w:tc>
           <w:tcPr>
-            <w:tcW w:w="1060" w:type="dxa"/>
+            <w:tcW w:w="594" w:type="dxa"/>
           </w:tcPr>
           <w:p>
             <w:pPr>
@@ -2625,11 +2621,18 @@
                 <w:lang w:val="en-US"/>
               </w:rPr>
             </w:pPr>
+            <w:r>
+              <w:rPr>
+                <w:lang w:val="en-US"/>
+              </w:rPr>
+              <w:t>4.5</w:t>
+            </w:r>
           </w:p>
         </w:tc>
         <w:tc>
           <w:tcPr>
-            <w:tcW w:w="1060" w:type="dxa"/>
+            <w:tcW w:w="671" w:type="dxa"/>
+            <w:gridSpan w:val="2"/>
           </w:tcPr>
           <w:p>
             <w:pPr>
@@ -2638,11 +2641,36 @@
                 <w:lang w:val="en-US"/>
               </w:rPr>
             </w:pPr>
+            <w:r>
+              <w:rPr>
+                <w:lang w:val="en-US"/>
+              </w:rPr>
+              <w:t>14.6</w:t>
+            </w:r>
           </w:p>
         </w:tc>
         <w:tc>
           <w:tcPr>
-            <w:tcW w:w="1061" w:type="dxa"/>
+            <w:tcW w:w="667" w:type="dxa"/>
+          </w:tcPr>
+          <w:p>
+            <w:pPr>
+              <w:jc w:val="left"/>
+              <w:rPr>
+                <w:lang w:val="en-US"/>
+              </w:rPr>
+            </w:pPr>
+            <w:r>
+              <w:rPr>
+                <w:lang w:val="en-US"/>
+              </w:rPr>
+              <w:t>20.6</w:t>
+            </w:r>
+          </w:p>
+        </w:tc>
+        <w:tc>
+          <w:tcPr>
+            <w:tcW w:w="670" w:type="dxa"/>
           </w:tcPr>
           <w:p>
             <w:pPr>
@@ -2651,11 +2679,17 @@
                 <w:lang w:val="en-US"/>
               </w:rPr>
             </w:pPr>
+            <w:r>
+              <w:rPr>
+                <w:lang w:val="en-US"/>
+              </w:rPr>
+              <w:t>25.6</w:t>
+            </w:r>
           </w:p>
         </w:tc>
         <w:tc>
           <w:tcPr>
-            <w:tcW w:w="1061" w:type="dxa"/>
+            <w:tcW w:w="666" w:type="dxa"/>
           </w:tcPr>
           <w:p>
             <w:pPr>
@@ -2664,11 +2698,17 @@
                 <w:lang w:val="en-US"/>
               </w:rPr>
             </w:pPr>
+            <w:r>
+              <w:rPr>
+                <w:lang w:val="en-US"/>
+              </w:rPr>
+              <w:t>26.6</w:t>
+            </w:r>
           </w:p>
         </w:tc>
         <w:tc>
           <w:tcPr>
-            <w:tcW w:w="1061" w:type="dxa"/>
+            <w:tcW w:w="670" w:type="dxa"/>
           </w:tcPr>
           <w:p>
             <w:pPr>
@@ -2677,11 +2717,17 @@
                 <w:lang w:val="en-US"/>
               </w:rPr>
             </w:pPr>
+            <w:r>
+              <w:rPr>
+                <w:lang w:val="en-US"/>
+              </w:rPr>
+              <w:t>27.6</w:t>
+            </w:r>
           </w:p>
         </w:tc>
         <w:tc>
           <w:tcPr>
-            <w:tcW w:w="1061" w:type="dxa"/>
+            <w:tcW w:w="646" w:type="dxa"/>
           </w:tcPr>
           <w:p>
             <w:pPr>
@@ -2690,11 +2736,18 @@
                 <w:lang w:val="en-US"/>
               </w:rPr>
             </w:pPr>
+            <w:r>
+              <w:rPr>
+                <w:lang w:val="en-US"/>
+              </w:rPr>
+              <w:t>28.6</w:t>
+            </w:r>
           </w:p>
         </w:tc>
         <w:tc>
           <w:tcPr>
-            <w:tcW w:w="1061" w:type="dxa"/>
+            <w:tcW w:w="691" w:type="dxa"/>
+            <w:gridSpan w:val="2"/>
           </w:tcPr>
           <w:p>
             <w:pPr>
@@ -2703,11 +2756,131 @@
                 <w:lang w:val="en-US"/>
               </w:rPr>
             </w:pPr>
+            <w:r>
+              <w:rPr>
+                <w:lang w:val="en-US"/>
+              </w:rPr>
+              <w:t>29.6</w:t>
+            </w:r>
           </w:p>
         </w:tc>
         <w:tc>
           <w:tcPr>
-            <w:tcW w:w="1061" w:type="dxa"/>
+            <w:tcW w:w="587" w:type="dxa"/>
+          </w:tcPr>
+          <w:p>
+            <w:pPr>
+              <w:jc w:val="center"/>
+              <w:rPr>
+                <w:lang w:val="en-US"/>
+              </w:rPr>
+            </w:pPr>
+            <w:r>
+              <w:rPr>
+                <w:lang w:val="en-US"/>
+              </w:rPr>
+              <w:t>2.7</w:t>
+            </w:r>
+          </w:p>
+        </w:tc>
+        <w:tc>
+          <w:tcPr>
+            <w:tcW w:w="567" w:type="dxa"/>
+          </w:tcPr>
+          <w:p>
+            <w:pPr>
+              <w:jc w:val="center"/>
+              <w:rPr>
+                <w:lang w:val="en-US"/>
+              </w:rPr>
+            </w:pPr>
+            <w:r>
+              <w:rPr>
+                <w:lang w:val="en-US"/>
+              </w:rPr>
+              <w:t>3.7</w:t>
+            </w:r>
+          </w:p>
+        </w:tc>
+        <w:tc>
+          <w:tcPr>
+            <w:tcW w:w="567" w:type="dxa"/>
+          </w:tcPr>
+          <w:p>
+            <w:pPr>
+              <w:jc w:val="center"/>
+              <w:rPr>
+                <w:lang w:val="en-US"/>
+              </w:rPr>
+            </w:pPr>
+            <w:r>
+              <w:rPr>
+                <w:lang w:val="en-US"/>
+              </w:rPr>
+              <w:t>4.7</w:t>
+            </w:r>
+          </w:p>
+        </w:tc>
+        <w:tc>
+          <w:tcPr>
+            <w:tcW w:w="567" w:type="dxa"/>
+          </w:tcPr>
+          <w:p>
+            <w:pPr>
+              <w:jc w:val="center"/>
+              <w:rPr>
+                <w:lang w:val="en-US"/>
+              </w:rPr>
+            </w:pPr>
+            <w:r>
+              <w:rPr>
+                <w:lang w:val="en-US"/>
+              </w:rPr>
+              <w:t>8.7</w:t>
+            </w:r>
+          </w:p>
+        </w:tc>
+        <w:tc>
+          <w:tcPr>
+            <w:tcW w:w="709" w:type="dxa"/>
+          </w:tcPr>
+          <w:p>
+            <w:pPr>
+              <w:jc w:val="center"/>
+              <w:rPr>
+                <w:lang w:val="en-US"/>
+              </w:rPr>
+            </w:pPr>
+            <w:r>
+              <w:rPr>
+                <w:lang w:val="en-US"/>
+              </w:rPr>
+              <w:t>10.7</w:t>
+            </w:r>
+          </w:p>
+        </w:tc>
+        <w:tc>
+          <w:tcPr>
+            <w:tcW w:w="709" w:type="dxa"/>
+          </w:tcPr>
+          <w:p>
+            <w:pPr>
+              <w:jc w:val="center"/>
+              <w:rPr>
+                <w:lang w:val="en-US"/>
+              </w:rPr>
+            </w:pPr>
+            <w:r>
+              <w:rPr>
+                <w:lang w:val="en-US"/>
+              </w:rPr>
+              <w:t>11.7</w:t>
+            </w:r>
+          </w:p>
+        </w:tc>
+        <w:tc>
+          <w:tcPr>
+            <w:tcW w:w="283" w:type="dxa"/>
           </w:tcPr>
           <w:p>
             <w:pPr>
@@ -2720,9 +2893,12 @@
         </w:tc>
       </w:tr>
       <w:tr>
+        <w:trPr>
+          <w:trHeight w:val="769"/>
+        </w:trPr>
         <w:tc>
           <w:tcPr>
-            <w:tcW w:w="1060" w:type="dxa"/>
+            <w:tcW w:w="1023" w:type="dxa"/>
           </w:tcPr>
           <w:p>
             <w:pPr>
@@ -2741,7 +2917,275 @@
         </w:tc>
         <w:tc>
           <w:tcPr>
-            <w:tcW w:w="1060" w:type="dxa"/>
+            <w:tcW w:w="594" w:type="dxa"/>
+          </w:tcPr>
+          <w:p>
+            <w:pPr>
+              <w:jc w:val="center"/>
+              <w:rPr>
+                <w:lang w:val="en-US"/>
+              </w:rPr>
+            </w:pPr>
+            <w:r>
+              <w:rPr>
+                <w:lang w:val="en-US"/>
+              </w:rPr>
+              <w:t>2h</w:t>
+            </w:r>
+          </w:p>
+        </w:tc>
+        <w:tc>
+          <w:tcPr>
+            <w:tcW w:w="613" w:type="dxa"/>
+            <w:gridSpan w:val="2"/>
+          </w:tcPr>
+          <w:p>
+            <w:pPr>
+              <w:jc w:val="center"/>
+              <w:rPr>
+                <w:lang w:val="en-US"/>
+              </w:rPr>
+            </w:pPr>
+            <w:r>
+              <w:rPr>
+                <w:lang w:val="en-US"/>
+              </w:rPr>
+              <w:t>4h</w:t>
+            </w:r>
+          </w:p>
+        </w:tc>
+        <w:tc>
+          <w:tcPr>
+            <w:tcW w:w="652" w:type="dxa"/>
+          </w:tcPr>
+          <w:p>
+            <w:pPr>
+              <w:jc w:val="center"/>
+              <w:rPr>
+                <w:lang w:val="en-US"/>
+              </w:rPr>
+            </w:pPr>
+            <w:r>
+              <w:rPr>
+                <w:lang w:val="en-US"/>
+              </w:rPr>
+              <w:t>6h</w:t>
+            </w:r>
+          </w:p>
+        </w:tc>
+        <w:tc>
+          <w:tcPr>
+            <w:tcW w:w="667" w:type="dxa"/>
+          </w:tcPr>
+          <w:p>
+            <w:pPr>
+              <w:jc w:val="center"/>
+              <w:rPr>
+                <w:lang w:val="en-US"/>
+              </w:rPr>
+            </w:pPr>
+            <w:r>
+              <w:rPr>
+                <w:lang w:val="en-US"/>
+              </w:rPr>
+              <w:t>8h</w:t>
+            </w:r>
+          </w:p>
+        </w:tc>
+        <w:tc>
+          <w:tcPr>
+            <w:tcW w:w="670" w:type="dxa"/>
+          </w:tcPr>
+          <w:p>
+            <w:pPr>
+              <w:jc w:val="center"/>
+              <w:rPr>
+                <w:lang w:val="en-US"/>
+              </w:rPr>
+            </w:pPr>
+            <w:r>
+              <w:rPr>
+                <w:lang w:val="en-US"/>
+              </w:rPr>
+              <w:t>2h</w:t>
+            </w:r>
+          </w:p>
+        </w:tc>
+        <w:tc>
+          <w:tcPr>
+            <w:tcW w:w="666" w:type="dxa"/>
+          </w:tcPr>
+          <w:p>
+            <w:pPr>
+              <w:jc w:val="center"/>
+              <w:rPr>
+                <w:lang w:val="en-US"/>
+              </w:rPr>
+            </w:pPr>
+            <w:r>
+              <w:rPr>
+                <w:lang w:val="en-US"/>
+              </w:rPr>
+              <w:t>3h</w:t>
+            </w:r>
+          </w:p>
+        </w:tc>
+        <w:tc>
+          <w:tcPr>
+            <w:tcW w:w="670" w:type="dxa"/>
+          </w:tcPr>
+          <w:p>
+            <w:pPr>
+              <w:jc w:val="center"/>
+              <w:rPr>
+                <w:lang w:val="en-US"/>
+              </w:rPr>
+            </w:pPr>
+            <w:r>
+              <w:rPr>
+                <w:lang w:val="en-US"/>
+              </w:rPr>
+              <w:t>8h</w:t>
+            </w:r>
+          </w:p>
+        </w:tc>
+        <w:tc>
+          <w:tcPr>
+            <w:tcW w:w="670" w:type="dxa"/>
+            <w:gridSpan w:val="2"/>
+          </w:tcPr>
+          <w:p>
+            <w:pPr>
+              <w:jc w:val="center"/>
+              <w:rPr>
+                <w:lang w:val="en-US"/>
+              </w:rPr>
+            </w:pPr>
+            <w:r>
+              <w:rPr>
+                <w:lang w:val="en-US"/>
+              </w:rPr>
+              <w:t>3h</w:t>
+            </w:r>
+          </w:p>
+        </w:tc>
+        <w:tc>
+          <w:tcPr>
+            <w:tcW w:w="667" w:type="dxa"/>
+          </w:tcPr>
+          <w:p>
+            <w:pPr>
+              <w:jc w:val="center"/>
+              <w:rPr>
+                <w:lang w:val="en-US"/>
+              </w:rPr>
+            </w:pPr>
+            <w:r>
+              <w:rPr>
+                <w:lang w:val="en-US"/>
+              </w:rPr>
+              <w:t>9h</w:t>
+            </w:r>
+          </w:p>
+        </w:tc>
+        <w:tc>
+          <w:tcPr>
+            <w:tcW w:w="587" w:type="dxa"/>
+          </w:tcPr>
+          <w:p>
+            <w:pPr>
+              <w:jc w:val="center"/>
+              <w:rPr>
+                <w:lang w:val="en-US"/>
+              </w:rPr>
+            </w:pPr>
+            <w:r>
+              <w:rPr>
+                <w:lang w:val="en-US"/>
+              </w:rPr>
+              <w:t>7h</w:t>
+            </w:r>
+          </w:p>
+        </w:tc>
+        <w:tc>
+          <w:tcPr>
+            <w:tcW w:w="567" w:type="dxa"/>
+          </w:tcPr>
+          <w:p>
+            <w:pPr>
+              <w:jc w:val="center"/>
+              <w:rPr>
+                <w:lang w:val="en-US"/>
+              </w:rPr>
+            </w:pPr>
+            <w:r>
+              <w:rPr>
+                <w:lang w:val="en-US"/>
+              </w:rPr>
+              <w:t>3h</w:t>
+            </w:r>
+          </w:p>
+        </w:tc>
+        <w:tc>
+          <w:tcPr>
+            <w:tcW w:w="567" w:type="dxa"/>
+          </w:tcPr>
+          <w:p>
+            <w:pPr>
+              <w:jc w:val="center"/>
+              <w:rPr>
+                <w:lang w:val="en-US"/>
+              </w:rPr>
+            </w:pPr>
+            <w:r>
+              <w:rPr>
+                <w:lang w:val="en-US"/>
+              </w:rPr>
+              <w:t>4h</w:t>
+            </w:r>
+          </w:p>
+        </w:tc>
+        <w:tc>
+          <w:tcPr>
+            <w:tcW w:w="567" w:type="dxa"/>
+          </w:tcPr>
+          <w:p>
+            <w:pPr>
+              <w:jc w:val="center"/>
+              <w:rPr>
+                <w:lang w:val="en-US"/>
+              </w:rPr>
+            </w:pPr>
+            <w:r>
+              <w:rPr>
+                <w:lang w:val="en-US"/>
+              </w:rPr>
+              <w:t>7h</w:t>
+            </w:r>
+          </w:p>
+        </w:tc>
+        <w:tc>
+          <w:tcPr>
+            <w:tcW w:w="709" w:type="dxa"/>
+          </w:tcPr>
+          <w:p>
+            <w:pPr>
+              <w:jc w:val="center"/>
+              <w:rPr>
+                <w:lang w:val="en-US"/>
+              </w:rPr>
+            </w:pPr>
+            <w:r>
+              <w:rPr>
+                <w:lang w:val="en-US"/>
+              </w:rPr>
+              <w:t>7h</w:t>
+            </w:r>
+          </w:p>
+        </w:tc>
+        <w:tc>
+          <w:tcPr>
+            <w:tcW w:w="709" w:type="dxa"/>
           </w:tcPr>
           <w:p>
             <w:pPr>
@@ -2754,98 +3198,7 @@
         </w:tc>
         <w:tc>
           <w:tcPr>
-            <w:tcW w:w="1060" w:type="dxa"/>
-          </w:tcPr>
-          <w:p>
-            <w:pPr>
-              <w:jc w:val="center"/>
-              <w:rPr>
-                <w:lang w:val="en-US"/>
-              </w:rPr>
-            </w:pPr>
-          </w:p>
-        </w:tc>
-        <w:tc>
-          <w:tcPr>
-            <w:tcW w:w="1060" w:type="dxa"/>
-          </w:tcPr>
-          <w:p>
-            <w:pPr>
-              <w:jc w:val="center"/>
-              <w:rPr>
-                <w:lang w:val="en-US"/>
-              </w:rPr>
-            </w:pPr>
-          </w:p>
-        </w:tc>
-        <w:tc>
-          <w:tcPr>
-            <w:tcW w:w="1061" w:type="dxa"/>
-          </w:tcPr>
-          <w:p>
-            <w:pPr>
-              <w:jc w:val="center"/>
-              <w:rPr>
-                <w:lang w:val="en-US"/>
-              </w:rPr>
-            </w:pPr>
-          </w:p>
-        </w:tc>
-        <w:tc>
-          <w:tcPr>
-            <w:tcW w:w="1061" w:type="dxa"/>
-          </w:tcPr>
-          <w:p>
-            <w:pPr>
-              <w:jc w:val="center"/>
-              <w:rPr>
-                <w:lang w:val="en-US"/>
-              </w:rPr>
-            </w:pPr>
-          </w:p>
-        </w:tc>
-        <w:tc>
-          <w:tcPr>
-            <w:tcW w:w="1061" w:type="dxa"/>
-          </w:tcPr>
-          <w:p>
-            <w:pPr>
-              <w:jc w:val="center"/>
-              <w:rPr>
-                <w:lang w:val="en-US"/>
-              </w:rPr>
-            </w:pPr>
-          </w:p>
-        </w:tc>
-        <w:tc>
-          <w:tcPr>
-            <w:tcW w:w="1061" w:type="dxa"/>
-          </w:tcPr>
-          <w:p>
-            <w:pPr>
-              <w:jc w:val="center"/>
-              <w:rPr>
-                <w:lang w:val="en-US"/>
-              </w:rPr>
-            </w:pPr>
-          </w:p>
-        </w:tc>
-        <w:tc>
-          <w:tcPr>
-            <w:tcW w:w="1061" w:type="dxa"/>
-          </w:tcPr>
-          <w:p>
-            <w:pPr>
-              <w:jc w:val="center"/>
-              <w:rPr>
-                <w:lang w:val="en-US"/>
-              </w:rPr>
-            </w:pPr>
-          </w:p>
-        </w:tc>
-        <w:tc>
-          <w:tcPr>
-            <w:tcW w:w="1061" w:type="dxa"/>
+            <w:tcW w:w="283" w:type="dxa"/>
           </w:tcPr>
           <w:p>
             <w:pPr>
@@ -9432,6 +9785,7 @@
     <w:rsid w:val="00422A7F"/>
     <w:rsid w:val="00557C04"/>
     <w:rsid w:val="006E4721"/>
+    <w:rsid w:val="00992954"/>
     <w:rsid w:val="009D564F"/>
     <w:rsid w:val="00D64F72"/>
     <w:rsid w:val="00EE1B93"/>
@@ -10197,7 +10551,32 @@
 </a:theme>
 </file>
 
-<file path=customXml/item1.xml><?xml version="1.0" encoding="utf-8"?>
+<file path=customXml/item1.xml>��< ? x m l   v e r s i o n = " 1 . 0 "   e n c o d i n g = " u t f - 1 6 " ? > < D o c u m e n t S e t t i n g s   x m l n s : x s i = " h t t p : / / w w w . w 3 . o r g / 2 0 0 1 / X M L S c h e m a - i n s t a n c e "   x m l n s : x s d = " h t t p : / / w w w . w 3 . o r g / 2 0 0 1 / X M L S c h e m a "   x m l n s = " h t t p : / / w w w . z h a w . c h / A c c e s s i b i l i t y A d d I n " > + 
+     < C h e c k H e a d i n g H i e r a r c h y > t r u e < / C h e c k H e a d i n g H i e r a r c h y > + 
+     < C h e c k R e a d i n g O r d e r > f a l s e < / C h e c k R e a d i n g O r d e r > + 
+     < C h e c k T a b l e H e a d e r > t r u e < / C h e c k T a b l e H e a d e r > + 
+     < C h e c k D o c T i t l e > t r u e < / C h e c k D o c T i t l e > + 
+     < C h e c k L a n g u a g e S e t t i n g > t r u e < / C h e c k L a n g u a g e S e t t i n g > + 
+     < C h e c k A l t T e x t > t r u e < / C h e c k A l t T e x t > + 
+     < C h e c k T e x t S i z e > f a l s e < / C h e c k T e x t S i z e > + 
+     < C h e c k S c r e e n T i p > t r u e < / C h e c k S c r e e n T i p > + 
+     < S h o w S h a p e N a m e C o l u m n > f a l s e < / S h o w S h a p e N a m e C o l u m n > + 
+     < S h o w I s s u e D e s c r i p t i o n > t r u e < / S h o w I s s u e D e s c r i p t i o n > + 
+ < / D o c u m e n t S e t t i n g s > 
+</file>
+
+<file path=customXml/item2.xml><?xml version="1.0" encoding="utf-8"?>
 <b:Sources xmlns:b="http://schemas.openxmlformats.org/officeDocument/2006/bibliography" xmlns="http://schemas.openxmlformats.org/officeDocument/2006/bibliography" SelectedStyle="\IEEE2006OfficeOnline.xsl" StyleName="IEEE" Version="2006">
   <b:Source>
     <b:Tag>Bal</b:Tag>
@@ -10243,44 +10622,19 @@
 </b:Sources>
 </file>
 
-<file path=customXml/item2.xml>��< ? x m l   v e r s i o n = " 1 . 0 "   e n c o d i n g = " u t f - 1 6 " ? > < D o c u m e n t S e t t i n g s   x m l n s : x s i = " h t t p : / / w w w . w 3 . o r g / 2 0 0 1 / X M L S c h e m a - i n s t a n c e "   x m l n s : x s d = " h t t p : / / w w w . w 3 . o r g / 2 0 0 1 / X M L S c h e m a "   x m l n s = " h t t p : / / w w w . z h a w . c h / A c c e s s i b i l i t y A d d I n " > - 
-     < C h e c k H e a d i n g H i e r a r c h y > t r u e < / C h e c k H e a d i n g H i e r a r c h y > - 
-     < C h e c k R e a d i n g O r d e r > f a l s e < / C h e c k R e a d i n g O r d e r > - 
-     < C h e c k T a b l e H e a d e r > t r u e < / C h e c k T a b l e H e a d e r > - 
-     < C h e c k D o c T i t l e > t r u e < / C h e c k D o c T i t l e > - 
-     < C h e c k L a n g u a g e S e t t i n g > t r u e < / C h e c k L a n g u a g e S e t t i n g > - 
-     < C h e c k A l t T e x t > t r u e < / C h e c k A l t T e x t > - 
-     < C h e c k T e x t S i z e > f a l s e < / C h e c k T e x t S i z e > - 
-     < C h e c k S c r e e n T i p > t r u e < / C h e c k S c r e e n T i p > - 
-     < S h o w S h a p e N a m e C o l u m n > f a l s e < / S h o w S h a p e N a m e C o l u m n > - 
-     < S h o w I s s u e D e s c r i p t i o n > t r u e < / S h o w I s s u e D e s c r i p t i o n > - 
- < / D o c u m e n t S e t t i n g s > 
-</file>
-
 <file path=customXml/itemProps1.xml><?xml version="1.0" encoding="utf-8"?>
-<ds:datastoreItem xmlns:ds="http://schemas.openxmlformats.org/officeDocument/2006/customXml" ds:itemID="{CF6ED29D-2829-4F01-92E9-EA02771A714A}">
-  <ds:schemaRefs>
-    <ds:schemaRef ds:uri="http://schemas.openxmlformats.org/officeDocument/2006/bibliography"/>
-  </ds:schemaRefs>
-</ds:datastoreItem>
-</file>
-
-<file path=customXml/itemProps2.xml><?xml version="1.0" encoding="utf-8"?>
 <ds:datastoreItem xmlns:ds="http://schemas.openxmlformats.org/officeDocument/2006/customXml" ds:itemID="{693BBD41-7A30-43C0-A3EC-81132E2367D6}">
   <ds:schemaRefs>
     <ds:schemaRef ds:uri="http://www.w3.org/2001/XMLSchema"/>
     <ds:schemaRef ds:uri="http://www.zhaw.ch/AccessibilityAddIn"/>
   </ds:schemaRefs>
 </ds:datastoreItem>
+</file>
+
+<file path=customXml/itemProps2.xml><?xml version="1.0" encoding="utf-8"?>
+<ds:datastoreItem xmlns:ds="http://schemas.openxmlformats.org/officeDocument/2006/customXml" ds:itemID="{CF6ED29D-2829-4F01-92E9-EA02771A714A}">
+  <ds:schemaRefs>
+    <ds:schemaRef ds:uri="http://schemas.openxmlformats.org/officeDocument/2006/bibliography"/>
+  </ds:schemaRefs>
+</ds:datastoreItem>
 </file>
</xml_diff>

<commit_message>
updated doc and diagrams
</commit_message>
<xml_diff>
--- a/documentation/Project documentation.docx
+++ b/documentation/Project documentation.docx
@@ -79,12 +79,14 @@
           <w:text/>
         </w:sdtPr>
         <w:sdtContent>
+          <w:proofErr w:type="spellStart"/>
           <w:r>
             <w:rPr>
               <w:lang w:val="en-US"/>
             </w:rPr>
             <w:t>Tourplanner</w:t>
           </w:r>
+          <w:proofErr w:type="spellEnd"/>
         </w:sdtContent>
       </w:sdt>
     </w:p>
@@ -150,7 +152,22 @@
           <w:lang w:val="en-US"/>
         </w:rPr>
         <w:br/>
-        <w:t>Wiedermann Gabriel, if21b006</w:t>
+      </w:r>
+      <w:proofErr w:type="spellStart"/>
+      <w:r>
+        <w:rPr>
+          <w:color w:val="auto"/>
+          <w:lang w:val="en-US"/>
+        </w:rPr>
+        <w:t>Wiedermann</w:t>
+      </w:r>
+      <w:proofErr w:type="spellEnd"/>
+      <w:r>
+        <w:rPr>
+          <w:color w:val="auto"/>
+          <w:lang w:val="en-US"/>
+        </w:rPr>
+        <w:t xml:space="preserve"> Gabriel, if21b006</w:t>
       </w:r>
     </w:p>
     <w:bookmarkEnd w:id="0"/>
@@ -209,13 +226,69 @@
           <w:lang w:val="en-US"/>
         </w:rPr>
         <w:br/>
-        <w:t xml:space="preserve">For the database we decided for a postgres db which will run on a docker container. </w:t>
-      </w:r>
-      <w:r>
-        <w:rPr>
-          <w:lang w:val="en-US"/>
-        </w:rPr>
-        <w:t>To view the current state of the db we use a software named pgAdmin.</w:t>
+        <w:t xml:space="preserve">For the database we decided for a </w:t>
+      </w:r>
+      <w:proofErr w:type="spellStart"/>
+      <w:r>
+        <w:rPr>
+          <w:lang w:val="en-US"/>
+        </w:rPr>
+        <w:t>postgres</w:t>
+      </w:r>
+      <w:proofErr w:type="spellEnd"/>
+      <w:r>
+        <w:rPr>
+          <w:lang w:val="en-US"/>
+        </w:rPr>
+        <w:t xml:space="preserve"> </w:t>
+      </w:r>
+      <w:proofErr w:type="spellStart"/>
+      <w:r>
+        <w:rPr>
+          <w:lang w:val="en-US"/>
+        </w:rPr>
+        <w:t>db</w:t>
+      </w:r>
+      <w:proofErr w:type="spellEnd"/>
+      <w:r>
+        <w:rPr>
+          <w:lang w:val="en-US"/>
+        </w:rPr>
+        <w:t xml:space="preserve"> which will run on a docker container. </w:t>
+      </w:r>
+      <w:r>
+        <w:rPr>
+          <w:lang w:val="en-US"/>
+        </w:rPr>
+        <w:t xml:space="preserve">To view the current state of the </w:t>
+      </w:r>
+      <w:proofErr w:type="spellStart"/>
+      <w:r>
+        <w:rPr>
+          <w:lang w:val="en-US"/>
+        </w:rPr>
+        <w:t>db</w:t>
+      </w:r>
+      <w:proofErr w:type="spellEnd"/>
+      <w:r>
+        <w:rPr>
+          <w:lang w:val="en-US"/>
+        </w:rPr>
+        <w:t xml:space="preserve"> we use a software named </w:t>
+      </w:r>
+      <w:proofErr w:type="spellStart"/>
+      <w:r>
+        <w:rPr>
+          <w:lang w:val="en-US"/>
+        </w:rPr>
+        <w:t>pgAdmin</w:t>
+      </w:r>
+      <w:proofErr w:type="spellEnd"/>
+      <w:r>
+        <w:rPr>
+          <w:lang w:val="en-US"/>
+        </w:rPr>
+        <w:t>.</w:t>
       </w:r>
     </w:p>
     <w:p>
@@ -279,7 +352,35 @@
         <w:rPr>
           <w:lang w:val="en-US"/>
         </w:rPr>
-        <w:t xml:space="preserve"> we created the folders View and ViewModel in the UI layer and the BLL is completely considered as a model. The view contains all GUI elements of the WPF with which the user can interact. Via bindings the view is connected to the ViewModel, which has the task to call the methods needed for the business logic/ in the model.</w:t>
+        <w:t xml:space="preserve"> we created the folders View and </w:t>
+      </w:r>
+      <w:proofErr w:type="spellStart"/>
+      <w:r>
+        <w:rPr>
+          <w:lang w:val="en-US"/>
+        </w:rPr>
+        <w:t>ViewModel</w:t>
+      </w:r>
+      <w:proofErr w:type="spellEnd"/>
+      <w:r>
+        <w:rPr>
+          <w:lang w:val="en-US"/>
+        </w:rPr>
+        <w:t xml:space="preserve"> in the UI layer and the BLL is completely considered as a model. The view contains all GUI elements of the WPF with which the user can interact. Via bindings the view is connected to the </w:t>
+      </w:r>
+      <w:proofErr w:type="spellStart"/>
+      <w:r>
+        <w:rPr>
+          <w:lang w:val="en-US"/>
+        </w:rPr>
+        <w:t>ViewModel</w:t>
+      </w:r>
+      <w:proofErr w:type="spellEnd"/>
+      <w:r>
+        <w:rPr>
+          <w:lang w:val="en-US"/>
+        </w:rPr>
+        <w:t>, which has the task to call the methods needed for the business logic/ in the model.</w:t>
       </w:r>
     </w:p>
     <w:p>
@@ -301,11 +402,19 @@
         </w:rPr>
         <w:t>[</w:t>
       </w:r>
-      <w:r>
-        <w:rPr>
-          <w:lang w:val="en-US"/>
-        </w:rPr>
-        <w:t>Subview Models</w:t>
+      <w:proofErr w:type="spellStart"/>
+      <w:r>
+        <w:rPr>
+          <w:lang w:val="en-US"/>
+        </w:rPr>
+        <w:t>Subview</w:t>
+      </w:r>
+      <w:proofErr w:type="spellEnd"/>
+      <w:r>
+        <w:rPr>
+          <w:lang w:val="en-US"/>
+        </w:rPr>
+        <w:t xml:space="preserve"> Models</w:t>
       </w:r>
       <w:r>
         <w:rPr>
@@ -325,21 +434,189 @@
         <w:rPr>
           <w:lang w:val="en-US"/>
         </w:rPr>
-        <w:t>We splitted the MainWindowView into several SubViews: MainMenu, Searchbar, SideMenu, BottomMenu, and CenterWindow.</w:t>
+        <w:t xml:space="preserve">We </w:t>
+      </w:r>
+      <w:proofErr w:type="spellStart"/>
+      <w:r>
+        <w:rPr>
+          <w:lang w:val="en-US"/>
+        </w:rPr>
+        <w:t>splitted</w:t>
+      </w:r>
+      <w:proofErr w:type="spellEnd"/>
+      <w:r>
+        <w:rPr>
+          <w:lang w:val="en-US"/>
+        </w:rPr>
+        <w:t xml:space="preserve"> the </w:t>
+      </w:r>
+      <w:proofErr w:type="spellStart"/>
+      <w:r>
+        <w:rPr>
+          <w:lang w:val="en-US"/>
+        </w:rPr>
+        <w:t>MainWindowView</w:t>
+      </w:r>
+      <w:proofErr w:type="spellEnd"/>
+      <w:r>
+        <w:rPr>
+          <w:lang w:val="en-US"/>
+        </w:rPr>
+        <w:t xml:space="preserve"> into several </w:t>
+      </w:r>
+      <w:proofErr w:type="spellStart"/>
+      <w:r>
+        <w:rPr>
+          <w:lang w:val="en-US"/>
+        </w:rPr>
+        <w:t>SubViews</w:t>
+      </w:r>
+      <w:proofErr w:type="spellEnd"/>
+      <w:r>
+        <w:rPr>
+          <w:lang w:val="en-US"/>
+        </w:rPr>
+        <w:t xml:space="preserve">: </w:t>
+      </w:r>
+      <w:proofErr w:type="spellStart"/>
+      <w:r>
+        <w:rPr>
+          <w:lang w:val="en-US"/>
+        </w:rPr>
+        <w:t>MainMenu</w:t>
+      </w:r>
+      <w:proofErr w:type="spellEnd"/>
+      <w:r>
+        <w:rPr>
+          <w:lang w:val="en-US"/>
+        </w:rPr>
+        <w:t xml:space="preserve">, </w:t>
+      </w:r>
+      <w:proofErr w:type="spellStart"/>
+      <w:r>
+        <w:rPr>
+          <w:lang w:val="en-US"/>
+        </w:rPr>
+        <w:t>Searchbar</w:t>
+      </w:r>
+      <w:proofErr w:type="spellEnd"/>
+      <w:r>
+        <w:rPr>
+          <w:lang w:val="en-US"/>
+        </w:rPr>
+        <w:t xml:space="preserve">, </w:t>
+      </w:r>
+      <w:proofErr w:type="spellStart"/>
+      <w:r>
+        <w:rPr>
+          <w:lang w:val="en-US"/>
+        </w:rPr>
+        <w:t>SideMenu</w:t>
+      </w:r>
+      <w:proofErr w:type="spellEnd"/>
+      <w:r>
+        <w:rPr>
+          <w:lang w:val="en-US"/>
+        </w:rPr>
+        <w:t xml:space="preserve">, </w:t>
+      </w:r>
+      <w:proofErr w:type="spellStart"/>
+      <w:r>
+        <w:rPr>
+          <w:lang w:val="en-US"/>
+        </w:rPr>
+        <w:t>BottomMenu</w:t>
+      </w:r>
+      <w:proofErr w:type="spellEnd"/>
+      <w:r>
+        <w:rPr>
+          <w:lang w:val="en-US"/>
+        </w:rPr>
+        <w:t xml:space="preserve">, and </w:t>
+      </w:r>
+      <w:proofErr w:type="spellStart"/>
+      <w:r>
+        <w:rPr>
+          <w:lang w:val="en-US"/>
+        </w:rPr>
+        <w:t>CenterWindow</w:t>
+      </w:r>
+      <w:proofErr w:type="spellEnd"/>
+      <w:r>
+        <w:rPr>
+          <w:lang w:val="en-US"/>
+        </w:rPr>
+        <w:t>.</w:t>
       </w:r>
       <w:r>
         <w:rPr>
           <w:lang w:val="en-US"/>
         </w:rPr>
         <w:br/>
-        <w:t>The MainMenuView contains the MenuBar on Top.</w:t>
+        <w:t xml:space="preserve">The </w:t>
+      </w:r>
+      <w:proofErr w:type="spellStart"/>
+      <w:r>
+        <w:rPr>
+          <w:lang w:val="en-US"/>
+        </w:rPr>
+        <w:t>MainMenuView</w:t>
+      </w:r>
+      <w:proofErr w:type="spellEnd"/>
+      <w:r>
+        <w:rPr>
+          <w:lang w:val="en-US"/>
+        </w:rPr>
+        <w:t xml:space="preserve"> contains the </w:t>
+      </w:r>
+      <w:proofErr w:type="spellStart"/>
+      <w:r>
+        <w:rPr>
+          <w:lang w:val="en-US"/>
+        </w:rPr>
+        <w:t>MenuBar</w:t>
+      </w:r>
+      <w:proofErr w:type="spellEnd"/>
+      <w:r>
+        <w:rPr>
+          <w:lang w:val="en-US"/>
+        </w:rPr>
+        <w:t xml:space="preserve"> on Top.</w:t>
       </w:r>
       <w:r>
         <w:rPr>
           <w:lang w:val="en-US"/>
         </w:rPr>
         <w:br/>
-        <w:t>The Searchbar contains the searchbar and its functions.</w:t>
+        <w:t xml:space="preserve">The </w:t>
+      </w:r>
+      <w:proofErr w:type="spellStart"/>
+      <w:r>
+        <w:rPr>
+          <w:lang w:val="en-US"/>
+        </w:rPr>
+        <w:t>Searchbar</w:t>
+      </w:r>
+      <w:proofErr w:type="spellEnd"/>
+      <w:r>
+        <w:rPr>
+          <w:lang w:val="en-US"/>
+        </w:rPr>
+        <w:t xml:space="preserve"> contains the </w:t>
+      </w:r>
+      <w:proofErr w:type="spellStart"/>
+      <w:r>
+        <w:rPr>
+          <w:lang w:val="en-US"/>
+        </w:rPr>
+        <w:t>searchbar</w:t>
+      </w:r>
+      <w:proofErr w:type="spellEnd"/>
+      <w:r>
+        <w:rPr>
+          <w:lang w:val="en-US"/>
+        </w:rPr>
+        <w:t xml:space="preserve"> and its functions.</w:t>
       </w:r>
     </w:p>
     <w:p>
@@ -353,14 +630,42 @@
         <w:rPr>
           <w:lang w:val="en-US"/>
         </w:rPr>
-        <w:t>The SideMenu contains a list of all existing tours and three buttons to either add, edit or delete a tour.</w:t>
+        <w:t xml:space="preserve">The </w:t>
+      </w:r>
+      <w:proofErr w:type="spellStart"/>
+      <w:r>
+        <w:rPr>
+          <w:lang w:val="en-US"/>
+        </w:rPr>
+        <w:t>SideMenu</w:t>
+      </w:r>
+      <w:proofErr w:type="spellEnd"/>
+      <w:r>
+        <w:rPr>
+          <w:lang w:val="en-US"/>
+        </w:rPr>
+        <w:t xml:space="preserve"> contains a list of all existing tours and three buttons to either add, edit or delete a tour.</w:t>
       </w:r>
       <w:r>
         <w:rPr>
           <w:lang w:val="en-US"/>
         </w:rPr>
         <w:br/>
-        <w:t>The Bottom Menu contains the tourlogs of a selected tour and three buttons either add, edit or delete a tour.</w:t>
+        <w:t xml:space="preserve">The Bottom Menu contains the </w:t>
+      </w:r>
+      <w:proofErr w:type="spellStart"/>
+      <w:r>
+        <w:rPr>
+          <w:lang w:val="en-US"/>
+        </w:rPr>
+        <w:t>tourlogs</w:t>
+      </w:r>
+      <w:proofErr w:type="spellEnd"/>
+      <w:r>
+        <w:rPr>
+          <w:lang w:val="en-US"/>
+        </w:rPr>
+        <w:t xml:space="preserve"> of a selected tour and three buttons either add, edit or delete a tour.</w:t>
       </w:r>
     </w:p>
     <w:p>
@@ -408,7 +713,63 @@
         <w:rPr>
           <w:lang w:val="en-US"/>
         </w:rPr>
-        <w:t xml:space="preserve">We implemented a subscription/EventManager Function to notify connected Methods/Classes about the currently selected Tour. This is necessary to display the corresponding TourLogs or enable the buttons in the BottomView. The selected Tour is also necessary for starting the editing process via the button in the SideMenu or to delete a tour. </w:t>
+        <w:t>We implemented a subscription/</w:t>
+      </w:r>
+      <w:proofErr w:type="spellStart"/>
+      <w:r>
+        <w:rPr>
+          <w:lang w:val="en-US"/>
+        </w:rPr>
+        <w:t>EventManager</w:t>
+      </w:r>
+      <w:proofErr w:type="spellEnd"/>
+      <w:r>
+        <w:rPr>
+          <w:lang w:val="en-US"/>
+        </w:rPr>
+        <w:t xml:space="preserve"> Function to notify connected Methods/Classes about the currently selected Tour. This is necessary to display the corresponding </w:t>
+      </w:r>
+      <w:proofErr w:type="spellStart"/>
+      <w:r>
+        <w:rPr>
+          <w:lang w:val="en-US"/>
+        </w:rPr>
+        <w:t>TourLogs</w:t>
+      </w:r>
+      <w:proofErr w:type="spellEnd"/>
+      <w:r>
+        <w:rPr>
+          <w:lang w:val="en-US"/>
+        </w:rPr>
+        <w:t xml:space="preserve"> or enable the buttons in the </w:t>
+      </w:r>
+      <w:proofErr w:type="spellStart"/>
+      <w:r>
+        <w:rPr>
+          <w:lang w:val="en-US"/>
+        </w:rPr>
+        <w:t>BottomView</w:t>
+      </w:r>
+      <w:proofErr w:type="spellEnd"/>
+      <w:r>
+        <w:rPr>
+          <w:lang w:val="en-US"/>
+        </w:rPr>
+        <w:t xml:space="preserve">. The selected Tour is also necessary for starting the editing process via the button in the </w:t>
+      </w:r>
+      <w:proofErr w:type="spellStart"/>
+      <w:r>
+        <w:rPr>
+          <w:lang w:val="en-US"/>
+        </w:rPr>
+        <w:t>SideMenu</w:t>
+      </w:r>
+      <w:proofErr w:type="spellEnd"/>
+      <w:r>
+        <w:rPr>
+          <w:lang w:val="en-US"/>
+        </w:rPr>
+        <w:t xml:space="preserve"> or to delete a tour. </w:t>
       </w:r>
     </w:p>
     <w:p>
@@ -462,7 +823,35 @@
         <w:rPr>
           <w:lang w:val="en-US"/>
         </w:rPr>
-        <w:t xml:space="preserve"> TourModel and TourLogModel which will be used to </w:t>
+        <w:t xml:space="preserve"> </w:t>
+      </w:r>
+      <w:proofErr w:type="spellStart"/>
+      <w:r>
+        <w:rPr>
+          <w:lang w:val="en-US"/>
+        </w:rPr>
+        <w:t>TourModel</w:t>
+      </w:r>
+      <w:proofErr w:type="spellEnd"/>
+      <w:r>
+        <w:rPr>
+          <w:lang w:val="en-US"/>
+        </w:rPr>
+        <w:t xml:space="preserve"> and </w:t>
+      </w:r>
+      <w:proofErr w:type="spellStart"/>
+      <w:r>
+        <w:rPr>
+          <w:lang w:val="en-US"/>
+        </w:rPr>
+        <w:t>TourLogModel</w:t>
+      </w:r>
+      <w:proofErr w:type="spellEnd"/>
+      <w:r>
+        <w:rPr>
+          <w:lang w:val="en-US"/>
+        </w:rPr>
+        <w:t xml:space="preserve"> which will be used to </w:t>
       </w:r>
       <w:r>
         <w:rPr>
@@ -474,7 +863,35 @@
         <w:rPr>
           <w:lang w:val="en-US"/>
         </w:rPr>
-        <w:t xml:space="preserve"> the postgres db on the docker container.</w:t>
+        <w:t xml:space="preserve"> the </w:t>
+      </w:r>
+      <w:proofErr w:type="spellStart"/>
+      <w:r>
+        <w:rPr>
+          <w:lang w:val="en-US"/>
+        </w:rPr>
+        <w:t>postgres</w:t>
+      </w:r>
+      <w:proofErr w:type="spellEnd"/>
+      <w:r>
+        <w:rPr>
+          <w:lang w:val="en-US"/>
+        </w:rPr>
+        <w:t xml:space="preserve"> </w:t>
+      </w:r>
+      <w:proofErr w:type="spellStart"/>
+      <w:r>
+        <w:rPr>
+          <w:lang w:val="en-US"/>
+        </w:rPr>
+        <w:t>db</w:t>
+      </w:r>
+      <w:proofErr w:type="spellEnd"/>
+      <w:r>
+        <w:rPr>
+          <w:lang w:val="en-US"/>
+        </w:rPr>
+        <w:t xml:space="preserve"> on the docker container.</w:t>
       </w:r>
     </w:p>
     <w:p>
@@ -521,19 +938,69 @@
         <w:rPr>
           <w:lang w:val="en-US"/>
         </w:rPr>
-        <w:t>For the communication between BLL and db we used the Repository Pattern in our DAL.</w:t>
-      </w:r>
-      <w:r>
-        <w:rPr>
-          <w:lang w:val="en-US"/>
-        </w:rPr>
-        <w:t xml:space="preserve"> We created two repositories: TourRepository and TourLogRepository</w:t>
-      </w:r>
-      <w:r>
-        <w:rPr>
-          <w:lang w:val="en-US"/>
-        </w:rPr>
-        <w:t xml:space="preserve"> with the corresponding methods for the CRUD operations on the db and some getters.</w:t>
+        <w:t xml:space="preserve">For the communication between BLL and </w:t>
+      </w:r>
+      <w:proofErr w:type="spellStart"/>
+      <w:r>
+        <w:rPr>
+          <w:lang w:val="en-US"/>
+        </w:rPr>
+        <w:t>db</w:t>
+      </w:r>
+      <w:proofErr w:type="spellEnd"/>
+      <w:r>
+        <w:rPr>
+          <w:lang w:val="en-US"/>
+        </w:rPr>
+        <w:t xml:space="preserve"> we used the Repository Pattern in our DAL.</w:t>
+      </w:r>
+      <w:r>
+        <w:rPr>
+          <w:lang w:val="en-US"/>
+        </w:rPr>
+        <w:t xml:space="preserve"> We created two repositories: </w:t>
+      </w:r>
+      <w:proofErr w:type="spellStart"/>
+      <w:r>
+        <w:rPr>
+          <w:lang w:val="en-US"/>
+        </w:rPr>
+        <w:t>TourRepository</w:t>
+      </w:r>
+      <w:proofErr w:type="spellEnd"/>
+      <w:r>
+        <w:rPr>
+          <w:lang w:val="en-US"/>
+        </w:rPr>
+        <w:t xml:space="preserve"> and </w:t>
+      </w:r>
+      <w:proofErr w:type="spellStart"/>
+      <w:r>
+        <w:rPr>
+          <w:lang w:val="en-US"/>
+        </w:rPr>
+        <w:t>TourLogRepository</w:t>
+      </w:r>
+      <w:proofErr w:type="spellEnd"/>
+      <w:r>
+        <w:rPr>
+          <w:lang w:val="en-US"/>
+        </w:rPr>
+        <w:t xml:space="preserve"> with the corresponding methods for the CRUD operations on the </w:t>
+      </w:r>
+      <w:proofErr w:type="spellStart"/>
+      <w:r>
+        <w:rPr>
+          <w:lang w:val="en-US"/>
+        </w:rPr>
+        <w:t>db</w:t>
+      </w:r>
+      <w:proofErr w:type="spellEnd"/>
+      <w:r>
+        <w:rPr>
+          <w:lang w:val="en-US"/>
+        </w:rPr>
+        <w:t xml:space="preserve"> and some getters.</w:t>
       </w:r>
     </w:p>
     <w:p>
@@ -566,7 +1033,21 @@
         <w:rPr>
           <w:lang w:val="en-US"/>
         </w:rPr>
-        <w:t xml:space="preserve">For logging we use the log4net library. The configuration file is placed in UI Layer with the dbconfig. </w:t>
+        <w:t xml:space="preserve">For logging we use the log4net library. The configuration file is placed in UI Layer with the </w:t>
+      </w:r>
+      <w:proofErr w:type="spellStart"/>
+      <w:r>
+        <w:rPr>
+          <w:lang w:val="en-US"/>
+        </w:rPr>
+        <w:t>dbconfig</w:t>
+      </w:r>
+      <w:proofErr w:type="spellEnd"/>
+      <w:r>
+        <w:rPr>
+          <w:lang w:val="en-US"/>
+        </w:rPr>
+        <w:t xml:space="preserve">. </w:t>
       </w:r>
       <w:r>
         <w:rPr>
@@ -578,7 +1059,35 @@
         <w:rPr>
           <w:lang w:val="en-US"/>
         </w:rPr>
-        <w:t xml:space="preserve">the usual infos, errors, warnings, fatals </w:t>
+        <w:t xml:space="preserve">the usual </w:t>
+      </w:r>
+      <w:proofErr w:type="spellStart"/>
+      <w:r>
+        <w:rPr>
+          <w:lang w:val="en-US"/>
+        </w:rPr>
+        <w:t>infos</w:t>
+      </w:r>
+      <w:proofErr w:type="spellEnd"/>
+      <w:r>
+        <w:rPr>
+          <w:lang w:val="en-US"/>
+        </w:rPr>
+        <w:t xml:space="preserve">, errors, warnings, </w:t>
+      </w:r>
+      <w:proofErr w:type="spellStart"/>
+      <w:r>
+        <w:rPr>
+          <w:lang w:val="en-US"/>
+        </w:rPr>
+        <w:t>fatals</w:t>
+      </w:r>
+      <w:proofErr w:type="spellEnd"/>
+      <w:r>
+        <w:rPr>
+          <w:lang w:val="en-US"/>
+        </w:rPr>
+        <w:t xml:space="preserve"> </w:t>
       </w:r>
       <w:r>
         <w:rPr>
@@ -636,7 +1145,21 @@
         <w:rPr>
           <w:lang w:val="en-US"/>
         </w:rPr>
-        <w:t>For report generation we decided to export into a pdf file using the iText 7 library.</w:t>
+        <w:t xml:space="preserve">For report generation we decided to export into a pdf file using the </w:t>
+      </w:r>
+      <w:proofErr w:type="spellStart"/>
+      <w:r>
+        <w:rPr>
+          <w:lang w:val="en-US"/>
+        </w:rPr>
+        <w:t>iText</w:t>
+      </w:r>
+      <w:proofErr w:type="spellEnd"/>
+      <w:r>
+        <w:rPr>
+          <w:lang w:val="en-US"/>
+        </w:rPr>
+        <w:t xml:space="preserve"> 7 library.</w:t>
       </w:r>
     </w:p>
     <w:p>
@@ -665,7 +1188,21 @@
           <w:lang w:val="en-US"/>
         </w:rPr>
         <w:lastRenderedPageBreak/>
-        <w:t>Application Features – UML Usecase diagram</w:t>
+        <w:t xml:space="preserve">Application Features – UML </w:t>
+      </w:r>
+      <w:proofErr w:type="spellStart"/>
+      <w:r>
+        <w:rPr>
+          <w:lang w:val="en-US"/>
+        </w:rPr>
+        <w:t>Usecase</w:t>
+      </w:r>
+      <w:proofErr w:type="spellEnd"/>
+      <w:r>
+        <w:rPr>
+          <w:lang w:val="en-US"/>
+        </w:rPr>
+        <w:t xml:space="preserve"> diagram</w:t>
       </w:r>
     </w:p>
     <w:p>
@@ -759,7 +1296,7 @@
         <w:rPr>
           <w:lang w:val="en-US"/>
         </w:rPr>
-        <w:t>TBD</w:t>
+        <w:t>Can be found in:</w:t>
       </w:r>
     </w:p>
     <w:p>
@@ -768,49 +1305,70 @@
           <w:lang w:val="en-US"/>
         </w:rPr>
       </w:pPr>
+      <w:r>
+        <w:rPr>
+          <w:b/>
+          <w:bCs/>
+          <w:lang w:val="en-US"/>
+        </w:rPr>
+        <w:t>/other Diagrams/</w:t>
+      </w:r>
+      <w:r>
+        <w:rPr>
+          <w:lang w:val="en-US"/>
+        </w:rPr>
+        <w:t>Wireframe_UI_Diagram.png</w:t>
+      </w:r>
     </w:p>
     <w:p>
       <w:pPr>
-        <w:pStyle w:val="berschrift1"/>
-        <w:rPr>
-          <w:lang w:val="en-US"/>
-        </w:rPr>
-      </w:pPr>
-      <w:r>
-        <w:rPr>
-          <w:lang w:val="en-US"/>
-        </w:rPr>
-        <w:t xml:space="preserve">Application Architecture </w:t>
-      </w:r>
-      <w:r>
-        <w:rPr>
-          <w:lang w:val="en-US"/>
-        </w:rPr>
-        <w:t>–</w:t>
-      </w:r>
-      <w:r>
-        <w:rPr>
-          <w:lang w:val="en-US"/>
-        </w:rPr>
-        <w:t xml:space="preserve"> UML</w:t>
-      </w:r>
+        <w:rPr>
+          <w:lang w:val="en-US"/>
+        </w:rPr>
+      </w:pPr>
     </w:p>
     <w:p>
       <w:pPr>
-        <w:pStyle w:val="berschrift2"/>
-        <w:rPr>
-          <w:lang w:val="en-US"/>
-        </w:rPr>
-      </w:pPr>
-      <w:r>
-        <w:rPr>
-          <w:lang w:val="en-US"/>
-        </w:rPr>
-        <w:t>Class diagram</w:t>
+        <w:pStyle w:val="berschrift1"/>
+        <w:rPr>
+          <w:lang w:val="en-US"/>
+        </w:rPr>
+      </w:pPr>
+      <w:r>
+        <w:rPr>
+          <w:lang w:val="en-US"/>
+        </w:rPr>
+        <w:t xml:space="preserve">Application Architecture </w:t>
+      </w:r>
+      <w:r>
+        <w:rPr>
+          <w:lang w:val="en-US"/>
+        </w:rPr>
+        <w:t>–</w:t>
+      </w:r>
+      <w:r>
+        <w:rPr>
+          <w:lang w:val="en-US"/>
+        </w:rPr>
+        <w:t xml:space="preserve"> UML</w:t>
       </w:r>
     </w:p>
     <w:p>
       <w:pPr>
+        <w:pStyle w:val="berschrift2"/>
+        <w:rPr>
+          <w:lang w:val="en-US"/>
+        </w:rPr>
+      </w:pPr>
+      <w:r>
+        <w:rPr>
+          <w:lang w:val="en-US"/>
+        </w:rPr>
+        <w:t>Class diagram</w:t>
+      </w:r>
+    </w:p>
+    <w:p>
+      <w:pPr>
         <w:pStyle w:val="berschrift3"/>
         <w:rPr>
           <w:lang w:val="en-US"/>
@@ -821,6 +1379,27 @@
           <w:lang w:val="en-US"/>
         </w:rPr>
         <w:t>UI</w:t>
+      </w:r>
+    </w:p>
+    <w:p>
+      <w:pPr>
+        <w:rPr>
+          <w:lang w:val="en-US"/>
+        </w:rPr>
+      </w:pPr>
+      <w:r>
+        <w:rPr>
+          <w:lang w:val="en-US"/>
+        </w:rPr>
+        <w:t xml:space="preserve">Can be found in the folder </w:t>
+      </w:r>
+      <w:r>
+        <w:rPr>
+          <w:b/>
+          <w:bCs/>
+          <w:lang w:val="en-US"/>
+        </w:rPr>
+        <w:t>/Class diagrams</w:t>
       </w:r>
     </w:p>
     <w:p>
@@ -880,7 +1459,13 @@
         </w:rPr>
       </w:pPr>
       <w:r>
-        <w:t>TourplannerModel.png</w:t>
+        <w:t>TourplannerModel</w:t>
+      </w:r>
+      <w:r>
+        <w:t>_ClassDiagram</w:t>
+      </w:r>
+      <w:r>
+        <w:t>.png</w:t>
       </w:r>
     </w:p>
     <w:p>
@@ -1011,10 +1596,10 @@
           <w:noProof/>
         </w:rPr>
         <w:drawing>
-          <wp:inline distT="0" distB="0" distL="0" distR="0" wp14:anchorId="0B3EF4A4" wp14:editId="093BFAA5">
-            <wp:extent cx="4876800" cy="3448050"/>
-            <wp:effectExtent l="0" t="0" r="0" b="0"/>
-            <wp:docPr id="2146660367" name="Grafik 1" descr="Ein Bild, das Text, Screenshot, Zahl, Schrift enthält.&#10;&#10;Automatisch generierte Beschreibung"/>
+          <wp:inline distT="0" distB="0" distL="0" distR="0" wp14:anchorId="18F1F67C" wp14:editId="74E7D870">
+            <wp:extent cx="4867275" cy="3438525"/>
+            <wp:effectExtent l="0" t="0" r="9525" b="9525"/>
+            <wp:docPr id="262072419" name="Grafik 1"/>
             <wp:cNvGraphicFramePr>
               <a:graphicFrameLocks xmlns:a="http://schemas.openxmlformats.org/drawingml/2006/main" noChangeAspect="1"/>
             </wp:cNvGraphicFramePr>
@@ -1022,7 +1607,7 @@
               <a:graphicData uri="http://schemas.openxmlformats.org/drawingml/2006/picture">
                 <pic:pic xmlns:pic="http://schemas.openxmlformats.org/drawingml/2006/picture">
                   <pic:nvPicPr>
-                    <pic:cNvPr id="2146660367" name="Grafik 1" descr="Ein Bild, das Text, Screenshot, Zahl, Schrift enthält.&#10;&#10;Automatisch generierte Beschreibung"/>
+                    <pic:cNvPr id="0" name="Picture 1"/>
                     <pic:cNvPicPr>
                       <a:picLocks noChangeAspect="1" noChangeArrowheads="1"/>
                     </pic:cNvPicPr>
@@ -1043,7 +1628,7 @@
                   <pic:spPr bwMode="auto">
                     <a:xfrm>
                       <a:off x="0" y="0"/>
-                      <a:ext cx="4876800" cy="3448050"/>
+                      <a:ext cx="4867275" cy="3438525"/>
                     </a:xfrm>
                     <a:prstGeom prst="rect">
                       <a:avLst/>
@@ -1062,20 +1647,42 @@
     </w:p>
     <w:p>
       <w:pPr>
-        <w:pStyle w:val="berschrift1"/>
-        <w:rPr>
-          <w:lang w:val="en-US"/>
-        </w:rPr>
-      </w:pPr>
-      <w:r>
-        <w:rPr>
-          <w:lang w:val="en-US"/>
-        </w:rPr>
-        <w:t>Unit tests</w:t>
+        <w:spacing w:line="240" w:lineRule="auto"/>
+        <w:jc w:val="left"/>
+        <w:rPr>
+          <w:rFonts w:cs="Arial"/>
+          <w:b/>
+          <w:bCs/>
+          <w:kern w:val="32"/>
+          <w:sz w:val="36"/>
+          <w:szCs w:val="36"/>
+          <w:lang w:val="en-US"/>
+        </w:rPr>
+      </w:pPr>
+      <w:r>
+        <w:rPr>
+          <w:lang w:val="en-US"/>
+        </w:rPr>
+        <w:br w:type="page"/>
       </w:r>
     </w:p>
     <w:p>
       <w:pPr>
+        <w:pStyle w:val="berschrift1"/>
+        <w:rPr>
+          <w:lang w:val="en-US"/>
+        </w:rPr>
+      </w:pPr>
+      <w:r>
+        <w:rPr>
+          <w:lang w:val="en-US"/>
+        </w:rPr>
+        <w:lastRenderedPageBreak/>
+        <w:t>Unit tests</w:t>
+      </w:r>
+    </w:p>
+    <w:p>
+      <w:pPr>
         <w:jc w:val="left"/>
         <w:rPr>
           <w:lang w:val="en-US"/>
@@ -1085,14 +1692,112 @@
         <w:rPr>
           <w:lang w:val="en-US"/>
         </w:rPr>
-        <w:t>We implemented Unit Tests for all of our methods which communicate with the database like AddTour/AddTourLog, EditTour/EditTourLog, GetTourById, and so on.</w:t>
+        <w:t xml:space="preserve">We implemented Unit Tests for all of our methods which communicate with the database like </w:t>
+      </w:r>
+      <w:proofErr w:type="spellStart"/>
+      <w:r>
+        <w:rPr>
+          <w:lang w:val="en-US"/>
+        </w:rPr>
+        <w:t>AddTour</w:t>
+      </w:r>
+      <w:proofErr w:type="spellEnd"/>
+      <w:r>
+        <w:rPr>
+          <w:lang w:val="en-US"/>
+        </w:rPr>
+        <w:t>/</w:t>
+      </w:r>
+      <w:proofErr w:type="spellStart"/>
+      <w:r>
+        <w:rPr>
+          <w:lang w:val="en-US"/>
+        </w:rPr>
+        <w:t>AddTourLog</w:t>
+      </w:r>
+      <w:proofErr w:type="spellEnd"/>
+      <w:r>
+        <w:rPr>
+          <w:lang w:val="en-US"/>
+        </w:rPr>
+        <w:t xml:space="preserve">, </w:t>
+      </w:r>
+      <w:proofErr w:type="spellStart"/>
+      <w:r>
+        <w:rPr>
+          <w:lang w:val="en-US"/>
+        </w:rPr>
+        <w:t>EditTour</w:t>
+      </w:r>
+      <w:proofErr w:type="spellEnd"/>
+      <w:r>
+        <w:rPr>
+          <w:lang w:val="en-US"/>
+        </w:rPr>
+        <w:t>/</w:t>
+      </w:r>
+      <w:proofErr w:type="spellStart"/>
+      <w:r>
+        <w:rPr>
+          <w:lang w:val="en-US"/>
+        </w:rPr>
+        <w:t>EditTourLog</w:t>
+      </w:r>
+      <w:proofErr w:type="spellEnd"/>
+      <w:r>
+        <w:rPr>
+          <w:lang w:val="en-US"/>
+        </w:rPr>
+        <w:t xml:space="preserve">, </w:t>
+      </w:r>
+      <w:proofErr w:type="spellStart"/>
+      <w:r>
+        <w:rPr>
+          <w:lang w:val="en-US"/>
+        </w:rPr>
+        <w:t>GetTourById</w:t>
+      </w:r>
+      <w:proofErr w:type="spellEnd"/>
+      <w:r>
+        <w:rPr>
+          <w:lang w:val="en-US"/>
+        </w:rPr>
+        <w:t>, and so on.</w:t>
       </w:r>
       <w:r>
         <w:rPr>
           <w:lang w:val="en-US"/>
         </w:rPr>
         <w:br/>
-        <w:t xml:space="preserve">We setup a MockDbContext and a MockDb to efficiently test our methods to work like they are intended too. </w:t>
+        <w:t xml:space="preserve">We setup a </w:t>
+      </w:r>
+      <w:proofErr w:type="spellStart"/>
+      <w:r>
+        <w:rPr>
+          <w:lang w:val="en-US"/>
+        </w:rPr>
+        <w:t>MockDbContext</w:t>
+      </w:r>
+      <w:proofErr w:type="spellEnd"/>
+      <w:r>
+        <w:rPr>
+          <w:lang w:val="en-US"/>
+        </w:rPr>
+        <w:t xml:space="preserve"> and a </w:t>
+      </w:r>
+      <w:proofErr w:type="spellStart"/>
+      <w:r>
+        <w:rPr>
+          <w:lang w:val="en-US"/>
+        </w:rPr>
+        <w:t>MockDb</w:t>
+      </w:r>
+      <w:proofErr w:type="spellEnd"/>
+      <w:r>
+        <w:rPr>
+          <w:lang w:val="en-US"/>
+        </w:rPr>
+        <w:t xml:space="preserve"> to efficiently test our methods to work like they are intended too. </w:t>
       </w:r>
       <w:r>
         <w:rPr>
@@ -1106,13 +1811,49 @@
           <w:lang w:val="en-US"/>
         </w:rPr>
         <w:br/>
-      </w:r>
-      <w:r>
-        <w:rPr>
-          <w:lang w:val="en-US"/>
-        </w:rPr>
-        <w:lastRenderedPageBreak/>
-        <w:t xml:space="preserve">To test our Calculations for the Ratings and Child-friendliness we implemented some tests too, since the calculcations should work correctly since they are a valid information source for users of Tourplanner. </w:t>
+        <w:t xml:space="preserve">To test our Calculations for the Ratings and Child-friendliness we implemented some tests too, since the </w:t>
+      </w:r>
+      <w:proofErr w:type="spellStart"/>
+      <w:r>
+        <w:rPr>
+          <w:lang w:val="en-US"/>
+        </w:rPr>
+        <w:t>calculcations</w:t>
+      </w:r>
+      <w:proofErr w:type="spellEnd"/>
+      <w:r>
+        <w:rPr>
+          <w:lang w:val="en-US"/>
+        </w:rPr>
+        <w:t xml:space="preserve"> should work correctly since they are a valid information source for users of </w:t>
+      </w:r>
+      <w:proofErr w:type="spellStart"/>
+      <w:r>
+        <w:rPr>
+          <w:lang w:val="en-US"/>
+        </w:rPr>
+        <w:t>Tourplanner</w:t>
+      </w:r>
+      <w:proofErr w:type="spellEnd"/>
+      <w:r>
+        <w:rPr>
+          <w:lang w:val="en-US"/>
+        </w:rPr>
+        <w:t>.</w:t>
+      </w:r>
+    </w:p>
+    <w:p>
+      <w:pPr>
+        <w:jc w:val="left"/>
+        <w:rPr>
+          <w:lang w:val="en-US"/>
+        </w:rPr>
+      </w:pPr>
+      <w:r>
+        <w:rPr>
+          <w:lang w:val="en-US"/>
+        </w:rPr>
+        <w:t xml:space="preserve"> </w:t>
       </w:r>
     </w:p>
     <w:p>
@@ -1152,32 +1893,33 @@
     <w:tbl>
       <w:tblPr>
         <w:tblStyle w:val="Tabellenraster"/>
-        <w:tblW w:w="0" w:type="auto"/>
+        <w:tblW w:w="10881" w:type="dxa"/>
         <w:tblLook w:val="04A0" w:firstRow="1" w:lastRow="0" w:firstColumn="1" w:lastColumn="0" w:noHBand="0" w:noVBand="1"/>
       </w:tblPr>
       <w:tblGrid>
-        <w:gridCol w:w="929"/>
-        <w:gridCol w:w="542"/>
-        <w:gridCol w:w="542"/>
-        <w:gridCol w:w="665"/>
-        <w:gridCol w:w="665"/>
+        <w:gridCol w:w="926"/>
+        <w:gridCol w:w="522"/>
+        <w:gridCol w:w="522"/>
         <w:gridCol w:w="645"/>
         <w:gridCol w:w="645"/>
-        <w:gridCol w:w="668"/>
-        <w:gridCol w:w="649"/>
-        <w:gridCol w:w="668"/>
-        <w:gridCol w:w="668"/>
-        <w:gridCol w:w="544"/>
-        <w:gridCol w:w="546"/>
-        <w:gridCol w:w="546"/>
-        <w:gridCol w:w="546"/>
-        <w:gridCol w:w="546"/>
-        <w:gridCol w:w="668"/>
+        <w:gridCol w:w="645"/>
+        <w:gridCol w:w="645"/>
+        <w:gridCol w:w="645"/>
+        <w:gridCol w:w="645"/>
+        <w:gridCol w:w="645"/>
+        <w:gridCol w:w="645"/>
+        <w:gridCol w:w="522"/>
+        <w:gridCol w:w="522"/>
+        <w:gridCol w:w="522"/>
+        <w:gridCol w:w="522"/>
+        <w:gridCol w:w="522"/>
+        <w:gridCol w:w="645"/>
+        <w:gridCol w:w="645"/>
       </w:tblGrid>
       <w:tr>
         <w:tc>
           <w:tcPr>
-            <w:tcW w:w="931" w:type="dxa"/>
+            <w:tcW w:w="892" w:type="dxa"/>
           </w:tcPr>
           <w:p>
             <w:pPr>
@@ -1189,7 +1931,7 @@
         </w:tc>
         <w:tc>
           <w:tcPr>
-            <w:tcW w:w="583" w:type="dxa"/>
+            <w:tcW w:w="508" w:type="dxa"/>
           </w:tcPr>
           <w:p>
             <w:pPr>
@@ -1208,7 +1950,7 @@
         </w:tc>
         <w:tc>
           <w:tcPr>
-            <w:tcW w:w="583" w:type="dxa"/>
+            <w:tcW w:w="507" w:type="dxa"/>
           </w:tcPr>
           <w:p>
             <w:pPr>
@@ -1227,7 +1969,7 @@
         </w:tc>
         <w:tc>
           <w:tcPr>
-            <w:tcW w:w="709" w:type="dxa"/>
+            <w:tcW w:w="624" w:type="dxa"/>
           </w:tcPr>
           <w:p>
             <w:pPr>
@@ -1246,7 +1988,7 @@
         </w:tc>
         <w:tc>
           <w:tcPr>
-            <w:tcW w:w="709" w:type="dxa"/>
+            <w:tcW w:w="624" w:type="dxa"/>
           </w:tcPr>
           <w:p>
             <w:pPr>
@@ -1265,7 +2007,7 @@
         </w:tc>
         <w:tc>
           <w:tcPr>
-            <w:tcW w:w="324" w:type="dxa"/>
+            <w:tcW w:w="624" w:type="dxa"/>
           </w:tcPr>
           <w:p>
             <w:pPr>
@@ -1284,7 +2026,7 @@
         </w:tc>
         <w:tc>
           <w:tcPr>
-            <w:tcW w:w="324" w:type="dxa"/>
+            <w:tcW w:w="624" w:type="dxa"/>
           </w:tcPr>
           <w:p>
             <w:pPr>
@@ -1303,7 +2045,7 @@
         </w:tc>
         <w:tc>
           <w:tcPr>
-            <w:tcW w:w="718" w:type="dxa"/>
+            <w:tcW w:w="624" w:type="dxa"/>
           </w:tcPr>
           <w:p>
             <w:pPr>
@@ -1322,7 +2064,7 @@
         </w:tc>
         <w:tc>
           <w:tcPr>
-            <w:tcW w:w="659" w:type="dxa"/>
+            <w:tcW w:w="624" w:type="dxa"/>
           </w:tcPr>
           <w:p>
             <w:pPr>
@@ -1341,7 +2083,7 @@
         </w:tc>
         <w:tc>
           <w:tcPr>
-            <w:tcW w:w="718" w:type="dxa"/>
+            <w:tcW w:w="624" w:type="dxa"/>
           </w:tcPr>
           <w:p>
             <w:pPr>
@@ -1360,7 +2102,7 @@
         </w:tc>
         <w:tc>
           <w:tcPr>
-            <w:tcW w:w="718" w:type="dxa"/>
+            <w:tcW w:w="624" w:type="dxa"/>
           </w:tcPr>
           <w:p>
             <w:pPr>
@@ -1379,7 +2121,7 @@
         </w:tc>
         <w:tc>
           <w:tcPr>
-            <w:tcW w:w="592" w:type="dxa"/>
+            <w:tcW w:w="507" w:type="dxa"/>
           </w:tcPr>
           <w:p>
             <w:pPr>
@@ -1398,7 +2140,7 @@
         </w:tc>
         <w:tc>
           <w:tcPr>
-            <w:tcW w:w="599" w:type="dxa"/>
+            <w:tcW w:w="507" w:type="dxa"/>
           </w:tcPr>
           <w:p>
             <w:pPr>
@@ -1417,7 +2159,7 @@
         </w:tc>
         <w:tc>
           <w:tcPr>
-            <w:tcW w:w="599" w:type="dxa"/>
+            <w:tcW w:w="507" w:type="dxa"/>
           </w:tcPr>
           <w:p>
             <w:pPr>
@@ -1436,7 +2178,7 @@
         </w:tc>
         <w:tc>
           <w:tcPr>
-            <w:tcW w:w="599" w:type="dxa"/>
+            <w:tcW w:w="507" w:type="dxa"/>
           </w:tcPr>
           <w:p>
             <w:pPr>
@@ -1455,7 +2197,7 @@
         </w:tc>
         <w:tc>
           <w:tcPr>
-            <w:tcW w:w="599" w:type="dxa"/>
+            <w:tcW w:w="507" w:type="dxa"/>
           </w:tcPr>
           <w:p>
             <w:pPr>
@@ -1474,7 +2216,7 @@
         </w:tc>
         <w:tc>
           <w:tcPr>
-            <w:tcW w:w="718" w:type="dxa"/>
+            <w:tcW w:w="624" w:type="dxa"/>
           </w:tcPr>
           <w:p>
             <w:pPr>
@@ -1488,6 +2230,25 @@
                 <w:lang w:val="en-US"/>
               </w:rPr>
               <w:t>10.7</w:t>
+            </w:r>
+          </w:p>
+        </w:tc>
+        <w:tc>
+          <w:tcPr>
+            <w:tcW w:w="823" w:type="dxa"/>
+          </w:tcPr>
+          <w:p>
+            <w:pPr>
+              <w:jc w:val="center"/>
+              <w:rPr>
+                <w:lang w:val="en-US"/>
+              </w:rPr>
+            </w:pPr>
+            <w:r>
+              <w:rPr>
+                <w:lang w:val="en-US"/>
+              </w:rPr>
+              <w:t>11.7</w:t>
             </w:r>
           </w:p>
         </w:tc>
@@ -1495,7 +2256,7 @@
       <w:tr>
         <w:tc>
           <w:tcPr>
-            <w:tcW w:w="931" w:type="dxa"/>
+            <w:tcW w:w="892" w:type="dxa"/>
           </w:tcPr>
           <w:p>
             <w:pPr>
@@ -1514,7 +2275,7 @@
         </w:tc>
         <w:tc>
           <w:tcPr>
-            <w:tcW w:w="583" w:type="dxa"/>
+            <w:tcW w:w="508" w:type="dxa"/>
           </w:tcPr>
           <w:p>
             <w:pPr>
@@ -1533,7 +2294,7 @@
         </w:tc>
         <w:tc>
           <w:tcPr>
-            <w:tcW w:w="583" w:type="dxa"/>
+            <w:tcW w:w="507" w:type="dxa"/>
           </w:tcPr>
           <w:p>
             <w:pPr>
@@ -1552,7 +2313,7 @@
         </w:tc>
         <w:tc>
           <w:tcPr>
-            <w:tcW w:w="709" w:type="dxa"/>
+            <w:tcW w:w="624" w:type="dxa"/>
           </w:tcPr>
           <w:p>
             <w:pPr>
@@ -1571,7 +2332,7 @@
         </w:tc>
         <w:tc>
           <w:tcPr>
-            <w:tcW w:w="709" w:type="dxa"/>
+            <w:tcW w:w="624" w:type="dxa"/>
           </w:tcPr>
           <w:p>
             <w:pPr>
@@ -1590,7 +2351,7 @@
         </w:tc>
         <w:tc>
           <w:tcPr>
-            <w:tcW w:w="324" w:type="dxa"/>
+            <w:tcW w:w="624" w:type="dxa"/>
           </w:tcPr>
           <w:p>
             <w:pPr>
@@ -1609,7 +2370,7 @@
         </w:tc>
         <w:tc>
           <w:tcPr>
-            <w:tcW w:w="324" w:type="dxa"/>
+            <w:tcW w:w="624" w:type="dxa"/>
           </w:tcPr>
           <w:p>
             <w:pPr>
@@ -1628,7 +2389,7 @@
         </w:tc>
         <w:tc>
           <w:tcPr>
-            <w:tcW w:w="718" w:type="dxa"/>
+            <w:tcW w:w="624" w:type="dxa"/>
           </w:tcPr>
           <w:p>
             <w:pPr>
@@ -1647,7 +2408,7 @@
         </w:tc>
         <w:tc>
           <w:tcPr>
-            <w:tcW w:w="659" w:type="dxa"/>
+            <w:tcW w:w="624" w:type="dxa"/>
           </w:tcPr>
           <w:p>
             <w:pPr>
@@ -1666,7 +2427,7 @@
         </w:tc>
         <w:tc>
           <w:tcPr>
-            <w:tcW w:w="718" w:type="dxa"/>
+            <w:tcW w:w="624" w:type="dxa"/>
           </w:tcPr>
           <w:p>
             <w:pPr>
@@ -1685,7 +2446,7 @@
         </w:tc>
         <w:tc>
           <w:tcPr>
-            <w:tcW w:w="718" w:type="dxa"/>
+            <w:tcW w:w="624" w:type="dxa"/>
           </w:tcPr>
           <w:p>
             <w:pPr>
@@ -1704,7 +2465,7 @@
         </w:tc>
         <w:tc>
           <w:tcPr>
-            <w:tcW w:w="592" w:type="dxa"/>
+            <w:tcW w:w="507" w:type="dxa"/>
           </w:tcPr>
           <w:p>
             <w:pPr>
@@ -1723,7 +2484,7 @@
         </w:tc>
         <w:tc>
           <w:tcPr>
-            <w:tcW w:w="599" w:type="dxa"/>
+            <w:tcW w:w="507" w:type="dxa"/>
           </w:tcPr>
           <w:p>
             <w:pPr>
@@ -1742,7 +2503,7 @@
         </w:tc>
         <w:tc>
           <w:tcPr>
-            <w:tcW w:w="599" w:type="dxa"/>
+            <w:tcW w:w="507" w:type="dxa"/>
           </w:tcPr>
           <w:p>
             <w:pPr>
@@ -1761,7 +2522,7 @@
         </w:tc>
         <w:tc>
           <w:tcPr>
-            <w:tcW w:w="599" w:type="dxa"/>
+            <w:tcW w:w="507" w:type="dxa"/>
           </w:tcPr>
           <w:p>
             <w:pPr>
@@ -1780,7 +2541,7 @@
         </w:tc>
         <w:tc>
           <w:tcPr>
-            <w:tcW w:w="599" w:type="dxa"/>
+            <w:tcW w:w="507" w:type="dxa"/>
           </w:tcPr>
           <w:p>
             <w:pPr>
@@ -1799,7 +2560,7 @@
         </w:tc>
         <w:tc>
           <w:tcPr>
-            <w:tcW w:w="718" w:type="dxa"/>
+            <w:tcW w:w="624" w:type="dxa"/>
           </w:tcPr>
           <w:p>
             <w:pPr>
@@ -1813,6 +2574,25 @@
                 <w:lang w:val="en-US"/>
               </w:rPr>
               <w:t>5h</w:t>
+            </w:r>
+          </w:p>
+        </w:tc>
+        <w:tc>
+          <w:tcPr>
+            <w:tcW w:w="823" w:type="dxa"/>
+          </w:tcPr>
+          <w:p>
+            <w:pPr>
+              <w:jc w:val="center"/>
+              <w:rPr>
+                <w:lang w:val="en-US"/>
+              </w:rPr>
+            </w:pPr>
+            <w:r>
+              <w:rPr>
+                <w:lang w:val="en-US"/>
+              </w:rPr>
+              <w:t>4h</w:t>
             </w:r>
           </w:p>
         </w:tc>
@@ -1834,7 +2614,7 @@
         <w:rPr>
           <w:lang w:val="en-US"/>
         </w:rPr>
-        <w:t>68</w:t>
+        <w:t>72</w:t>
       </w:r>
       <w:r>
         <w:rPr>
@@ -1856,11 +2636,19 @@
           <w:lang w:val="en-US"/>
         </w:rPr>
       </w:pPr>
-      <w:r>
-        <w:rPr>
-          <w:lang w:val="en-US"/>
-        </w:rPr>
-        <w:t>Wiedermann Gabriel</w:t>
+      <w:proofErr w:type="spellStart"/>
+      <w:r>
+        <w:rPr>
+          <w:lang w:val="en-US"/>
+        </w:rPr>
+        <w:t>Wiedermann</w:t>
+      </w:r>
+      <w:proofErr w:type="spellEnd"/>
+      <w:r>
+        <w:rPr>
+          <w:lang w:val="en-US"/>
+        </w:rPr>
+        <w:t xml:space="preserve"> Gabriel</w:t>
       </w:r>
     </w:p>
     <w:tbl>
@@ -2539,6 +3327,37 @@
         </w:tc>
       </w:tr>
     </w:tbl>
+    <w:p>
+      <w:pPr>
+        <w:rPr>
+          <w:lang w:val="en-US"/>
+        </w:rPr>
+      </w:pPr>
+      <w:r>
+        <w:rPr>
+          <w:lang w:val="en-US"/>
+        </w:rPr>
+        <w:t>T</w:t>
+      </w:r>
+      <w:r>
+        <w:rPr>
+          <w:lang w:val="en-US"/>
+        </w:rPr>
+        <w:t>otal</w:t>
+      </w:r>
+      <w:r>
+        <w:rPr>
+          <w:lang w:val="en-US"/>
+        </w:rPr>
+        <w:t xml:space="preserve">: </w:t>
+      </w:r>
+      <w:r>
+        <w:rPr>
+          <w:lang w:val="en-US"/>
+        </w:rPr>
+        <w:t>80h</w:t>
+      </w:r>
+    </w:p>
     <w:p>
       <w:pPr>
         <w:rPr>
@@ -9111,9 +9930,11 @@
     <w:rsid w:val="00003CCA"/>
     <w:rsid w:val="00137DCA"/>
     <w:rsid w:val="00187380"/>
+    <w:rsid w:val="002F0951"/>
     <w:rsid w:val="00422A7F"/>
     <w:rsid w:val="00557C04"/>
     <w:rsid w:val="006E4721"/>
+    <w:rsid w:val="007C7C45"/>
     <w:rsid w:val="00992954"/>
     <w:rsid w:val="009D564F"/>
     <w:rsid w:val="00D64F72"/>

</xml_diff>

<commit_message>
Updated class diagrams and documentation
</commit_message>
<xml_diff>
--- a/documentation/Project documentation.docx
+++ b/documentation/Project documentation.docx
@@ -644,7 +644,21 @@
         <w:rPr>
           <w:lang w:val="en-US"/>
         </w:rPr>
-        <w:t xml:space="preserve"> contains a list of all existing tours and three buttons to either add, edit or delete a tour.</w:t>
+        <w:t xml:space="preserve"> contains a list of all existing tours and three buttons to either add, </w:t>
+      </w:r>
+      <w:proofErr w:type="gramStart"/>
+      <w:r>
+        <w:rPr>
+          <w:lang w:val="en-US"/>
+        </w:rPr>
+        <w:t>edit</w:t>
+      </w:r>
+      <w:proofErr w:type="gramEnd"/>
+      <w:r>
+        <w:rPr>
+          <w:lang w:val="en-US"/>
+        </w:rPr>
+        <w:t xml:space="preserve"> or delete a tour.</w:t>
       </w:r>
       <w:r>
         <w:rPr>
@@ -1164,11 +1178,314 @@
     </w:p>
     <w:p>
       <w:pPr>
+        <w:spacing w:line="240" w:lineRule="auto"/>
         <w:jc w:val="left"/>
         <w:rPr>
           <w:lang w:val="en-US"/>
         </w:rPr>
       </w:pPr>
+      <w:r>
+        <w:rPr>
+          <w:lang w:val="en-US"/>
+        </w:rPr>
+        <w:br w:type="page"/>
+      </w:r>
+    </w:p>
+    <w:p>
+      <w:pPr>
+        <w:pStyle w:val="berschrift2"/>
+        <w:rPr>
+          <w:lang w:val="en-US"/>
+        </w:rPr>
+      </w:pPr>
+      <w:r>
+        <w:rPr>
+          <w:lang w:val="en-US"/>
+        </w:rPr>
+        <w:lastRenderedPageBreak/>
+        <w:t>Protocol:</w:t>
+      </w:r>
+    </w:p>
+    <w:p>
+      <w:pPr>
+        <w:spacing w:line="240" w:lineRule="auto"/>
+        <w:jc w:val="left"/>
+        <w:rPr>
+          <w:lang w:val="en-US"/>
+        </w:rPr>
+      </w:pPr>
+      <w:r>
+        <w:rPr>
+          <w:lang w:val="en-US"/>
+        </w:rPr>
+        <w:br/>
+        <w:t xml:space="preserve">In the beginning it was hard to really make a good start because we didn’t have much input from lectures yet. </w:t>
+      </w:r>
+      <w:r>
+        <w:rPr>
+          <w:lang w:val="en-US"/>
+        </w:rPr>
+        <w:br/>
+      </w:r>
+    </w:p>
+    <w:p>
+      <w:pPr>
+        <w:spacing w:line="240" w:lineRule="auto"/>
+        <w:jc w:val="left"/>
+        <w:rPr>
+          <w:lang w:val="en-US"/>
+        </w:rPr>
+      </w:pPr>
+      <w:r>
+        <w:rPr>
+          <w:lang w:val="en-US"/>
+        </w:rPr>
+        <w:t>We had to rebuild the structure a few times, because at the beginning we didn't really know how to best implement the MVVM model and integrate the layers in the process.</w:t>
+      </w:r>
+    </w:p>
+    <w:p>
+      <w:pPr>
+        <w:spacing w:line="240" w:lineRule="auto"/>
+        <w:jc w:val="left"/>
+        <w:rPr>
+          <w:lang w:val="en-US"/>
+        </w:rPr>
+      </w:pPr>
+      <w:r>
+        <w:rPr>
+          <w:lang w:val="en-US"/>
+        </w:rPr>
+        <w:br/>
+        <w:t>Creating the UI luckily wasn’t that complicated, and we oriented ourselves on the Requirements file.</w:t>
+      </w:r>
+    </w:p>
+    <w:p>
+      <w:pPr>
+        <w:jc w:val="left"/>
+        <w:rPr>
+          <w:lang w:val="en-US"/>
+        </w:rPr>
+      </w:pPr>
+    </w:p>
+    <w:p>
+      <w:pPr>
+        <w:jc w:val="left"/>
+        <w:rPr>
+          <w:lang w:val="en-US"/>
+        </w:rPr>
+      </w:pPr>
+      <w:proofErr w:type="gramStart"/>
+      <w:r>
+        <w:rPr>
+          <w:lang w:val="en-US"/>
+        </w:rPr>
+        <w:t xml:space="preserve">Later </w:t>
+      </w:r>
+      <w:r>
+        <w:rPr>
+          <w:lang w:val="en-US"/>
+        </w:rPr>
+        <w:t>on</w:t>
+      </w:r>
+      <w:proofErr w:type="gramEnd"/>
+      <w:r>
+        <w:rPr>
+          <w:lang w:val="en-US"/>
+        </w:rPr>
+        <w:t>,</w:t>
+      </w:r>
+      <w:r>
+        <w:rPr>
+          <w:lang w:val="en-US"/>
+        </w:rPr>
+        <w:t xml:space="preserve"> we decided on splitting the work between ourselves to be faster in development. </w:t>
+      </w:r>
+      <w:r>
+        <w:rPr>
+          <w:lang w:val="en-US"/>
+        </w:rPr>
+        <w:t xml:space="preserve">From the start we had a Git Repository with three branches, main, </w:t>
+      </w:r>
+      <w:proofErr w:type="spellStart"/>
+      <w:r>
+        <w:rPr>
+          <w:lang w:val="en-US"/>
+        </w:rPr>
+        <w:t>oliver</w:t>
+      </w:r>
+      <w:proofErr w:type="spellEnd"/>
+      <w:r>
+        <w:rPr>
+          <w:lang w:val="en-US"/>
+        </w:rPr>
+        <w:t>, and Gabriel.</w:t>
+      </w:r>
+      <w:r>
+        <w:rPr>
+          <w:lang w:val="en-US"/>
+        </w:rPr>
+        <w:br/>
+      </w:r>
+      <w:r>
+        <w:rPr>
+          <w:lang w:val="en-US"/>
+        </w:rPr>
+        <w:br/>
+      </w:r>
+      <w:r>
+        <w:rPr>
+          <w:lang w:val="en-US"/>
+        </w:rPr>
+        <w:t>Gabriel focused mainly on UI element binding, and the logic between UI and BLL, as well as the calculations for the tour data.</w:t>
+      </w:r>
+    </w:p>
+    <w:p>
+      <w:pPr>
+        <w:jc w:val="left"/>
+        <w:rPr>
+          <w:lang w:val="en-US"/>
+        </w:rPr>
+      </w:pPr>
+    </w:p>
+    <w:p>
+      <w:pPr>
+        <w:jc w:val="left"/>
+        <w:rPr>
+          <w:lang w:val="en-US"/>
+        </w:rPr>
+      </w:pPr>
+      <w:r>
+        <w:rPr>
+          <w:lang w:val="en-US"/>
+        </w:rPr>
+        <w:t xml:space="preserve">Oliver focused mainly on the database, the </w:t>
+      </w:r>
+      <w:proofErr w:type="gramStart"/>
+      <w:r>
+        <w:rPr>
+          <w:lang w:val="en-US"/>
+        </w:rPr>
+        <w:t>DAL</w:t>
+      </w:r>
+      <w:proofErr w:type="gramEnd"/>
+      <w:r>
+        <w:rPr>
+          <w:lang w:val="en-US"/>
+        </w:rPr>
+        <w:t xml:space="preserve"> and the communication between BLL and DAL, as well as the documentation.</w:t>
+      </w:r>
+    </w:p>
+    <w:p>
+      <w:pPr>
+        <w:jc w:val="left"/>
+        <w:rPr>
+          <w:lang w:val="en-US"/>
+        </w:rPr>
+      </w:pPr>
+    </w:p>
+    <w:p>
+      <w:pPr>
+        <w:jc w:val="left"/>
+        <w:rPr>
+          <w:lang w:val="en-US"/>
+        </w:rPr>
+      </w:pPr>
+      <w:r>
+        <w:rPr>
+          <w:lang w:val="en-US"/>
+        </w:rPr>
+        <w:t xml:space="preserve">We both took care of the UI in equal measure. </w:t>
+      </w:r>
+    </w:p>
+    <w:p>
+      <w:pPr>
+        <w:jc w:val="left"/>
+        <w:rPr>
+          <w:lang w:val="en-US"/>
+        </w:rPr>
+      </w:pPr>
+    </w:p>
+    <w:p>
+      <w:pPr>
+        <w:jc w:val="left"/>
+        <w:rPr>
+          <w:lang w:val="en-US"/>
+        </w:rPr>
+      </w:pPr>
+      <w:r>
+        <w:rPr>
+          <w:lang w:val="en-US"/>
+        </w:rPr>
+        <w:t xml:space="preserve">In between we had problems with the </w:t>
+      </w:r>
+      <w:proofErr w:type="spellStart"/>
+      <w:r>
+        <w:rPr>
+          <w:lang w:val="en-US"/>
+        </w:rPr>
+        <w:t>DbContext</w:t>
+      </w:r>
+      <w:proofErr w:type="spellEnd"/>
+      <w:r>
+        <w:rPr>
+          <w:lang w:val="en-US"/>
+        </w:rPr>
+        <w:t xml:space="preserve"> and to get unit tests running, but in cooperation with other colleagues we were able to solve them.</w:t>
+      </w:r>
+    </w:p>
+    <w:p>
+      <w:pPr>
+        <w:jc w:val="left"/>
+        <w:rPr>
+          <w:lang w:val="en-US"/>
+        </w:rPr>
+      </w:pPr>
+    </w:p>
+    <w:p>
+      <w:pPr>
+        <w:jc w:val="left"/>
+        <w:rPr>
+          <w:lang w:val="en-US"/>
+        </w:rPr>
+      </w:pPr>
+      <w:r>
+        <w:rPr>
+          <w:lang w:val="en-US"/>
+        </w:rPr>
+        <w:t>Towards the end, we took extra time to thoroughly test our program and go through the checklist again.</w:t>
+      </w:r>
+    </w:p>
+    <w:p>
+      <w:pPr>
+        <w:jc w:val="left"/>
+        <w:rPr>
+          <w:lang w:val="en-US"/>
+        </w:rPr>
+      </w:pPr>
+    </w:p>
+    <w:p>
+      <w:pPr>
+        <w:jc w:val="left"/>
+        <w:rPr>
+          <w:lang w:val="en-US"/>
+        </w:rPr>
+      </w:pPr>
+    </w:p>
+    <w:p>
+      <w:pPr>
+        <w:jc w:val="left"/>
+        <w:rPr>
+          <w:lang w:val="en-US"/>
+        </w:rPr>
+      </w:pPr>
+      <w:r>
+        <w:rPr>
+          <w:b/>
+          <w:bCs/>
+          <w:lang w:val="en-US"/>
+        </w:rPr>
+        <w:t>SOME DIAGRAMS ARE TOO BIG FOR THIS WORD FILE SO WE JUST ADDED THE INFORMATION, WHERE TO FIND THEM!!!</w:t>
+      </w:r>
       <w:r>
         <w:rPr>
           <w:lang w:val="en-US"/>
@@ -1274,29 +1591,23 @@
     </w:p>
     <w:p>
       <w:pPr>
-        <w:pStyle w:val="berschrift1"/>
-        <w:rPr>
-          <w:lang w:val="en-US"/>
-        </w:rPr>
-      </w:pPr>
-      <w:r>
-        <w:rPr>
-          <w:lang w:val="en-US"/>
-        </w:rPr>
-        <w:t>UI-flow - Wireframes</w:t>
-      </w:r>
+        <w:rPr>
+          <w:lang w:val="en-US"/>
+        </w:rPr>
+      </w:pPr>
     </w:p>
     <w:p>
       <w:pPr>
-        <w:rPr>
-          <w:lang w:val="en-US"/>
-        </w:rPr>
-      </w:pPr>
-      <w:r>
-        <w:rPr>
-          <w:lang w:val="en-US"/>
-        </w:rPr>
-        <w:t>Can be found in:</w:t>
+        <w:pStyle w:val="berschrift1"/>
+        <w:rPr>
+          <w:lang w:val="en-US"/>
+        </w:rPr>
+      </w:pPr>
+      <w:r>
+        <w:rPr>
+          <w:lang w:val="en-US"/>
+        </w:rPr>
+        <w:t>UI-flow - Wireframes</w:t>
       </w:r>
     </w:p>
     <w:p>
@@ -1305,13 +1616,51 @@
           <w:lang w:val="en-US"/>
         </w:rPr>
       </w:pPr>
+    </w:p>
+    <w:p>
+      <w:pPr>
+        <w:rPr>
+          <w:lang w:val="en-US"/>
+        </w:rPr>
+      </w:pPr>
+      <w:r>
+        <w:rPr>
+          <w:lang w:val="en-US"/>
+        </w:rPr>
+        <w:t>Can be found in:</w:t>
+      </w:r>
+    </w:p>
+    <w:p>
+      <w:pPr>
+        <w:rPr>
+          <w:lang w:val="en-US"/>
+        </w:rPr>
+      </w:pPr>
       <w:r>
         <w:rPr>
           <w:b/>
           <w:bCs/>
           <w:lang w:val="en-US"/>
         </w:rPr>
-        <w:t>/other Diagrams/</w:t>
+        <w:t>/</w:t>
+      </w:r>
+      <w:proofErr w:type="gramStart"/>
+      <w:r>
+        <w:rPr>
+          <w:b/>
+          <w:bCs/>
+          <w:lang w:val="en-US"/>
+        </w:rPr>
+        <w:t>other</w:t>
+      </w:r>
+      <w:proofErr w:type="gramEnd"/>
+      <w:r>
+        <w:rPr>
+          <w:b/>
+          <w:bCs/>
+          <w:lang w:val="en-US"/>
+        </w:rPr>
+        <w:t xml:space="preserve"> Diagrams/</w:t>
       </w:r>
       <w:r>
         <w:rPr>
@@ -1329,60 +1678,67 @@
     </w:p>
     <w:p>
       <w:pPr>
-        <w:pStyle w:val="berschrift1"/>
-        <w:rPr>
-          <w:lang w:val="en-US"/>
-        </w:rPr>
-      </w:pPr>
-      <w:r>
-        <w:rPr>
-          <w:lang w:val="en-US"/>
-        </w:rPr>
-        <w:t xml:space="preserve">Application Architecture </w:t>
-      </w:r>
-      <w:r>
-        <w:rPr>
-          <w:lang w:val="en-US"/>
-        </w:rPr>
-        <w:t>–</w:t>
-      </w:r>
-      <w:r>
-        <w:rPr>
-          <w:lang w:val="en-US"/>
-        </w:rPr>
-        <w:t xml:space="preserve"> UML</w:t>
-      </w:r>
+        <w:rPr>
+          <w:lang w:val="en-US"/>
+        </w:rPr>
+      </w:pPr>
     </w:p>
     <w:p>
       <w:pPr>
-        <w:pStyle w:val="berschrift2"/>
-        <w:rPr>
-          <w:lang w:val="en-US"/>
-        </w:rPr>
-      </w:pPr>
-      <w:r>
-        <w:rPr>
-          <w:lang w:val="en-US"/>
-        </w:rPr>
-        <w:t>Class diagram</w:t>
+        <w:pStyle w:val="berschrift1"/>
+        <w:rPr>
+          <w:lang w:val="en-US"/>
+        </w:rPr>
+      </w:pPr>
+      <w:r>
+        <w:rPr>
+          <w:lang w:val="en-US"/>
+        </w:rPr>
+        <w:t xml:space="preserve">Application Architecture </w:t>
+      </w:r>
+      <w:r>
+        <w:rPr>
+          <w:lang w:val="en-US"/>
+        </w:rPr>
+        <w:t>–</w:t>
+      </w:r>
+      <w:r>
+        <w:rPr>
+          <w:lang w:val="en-US"/>
+        </w:rPr>
+        <w:t xml:space="preserve"> UML</w:t>
       </w:r>
     </w:p>
     <w:p>
       <w:pPr>
-        <w:pStyle w:val="berschrift3"/>
-        <w:rPr>
-          <w:lang w:val="en-US"/>
-        </w:rPr>
-      </w:pPr>
-      <w:r>
-        <w:rPr>
-          <w:lang w:val="en-US"/>
-        </w:rPr>
-        <w:t>UI</w:t>
+        <w:pStyle w:val="berschrift2"/>
+        <w:rPr>
+          <w:lang w:val="en-US"/>
+        </w:rPr>
+      </w:pPr>
+      <w:r>
+        <w:rPr>
+          <w:lang w:val="en-US"/>
+        </w:rPr>
+        <w:t>Class diagram</w:t>
       </w:r>
     </w:p>
     <w:p>
       <w:pPr>
+        <w:pStyle w:val="berschrift3"/>
+        <w:rPr>
+          <w:lang w:val="en-US"/>
+        </w:rPr>
+      </w:pPr>
+      <w:r>
+        <w:rPr>
+          <w:lang w:val="en-US"/>
+        </w:rPr>
+        <w:t>UI</w:t>
+      </w:r>
+    </w:p>
+    <w:p>
+      <w:pPr>
         <w:rPr>
           <w:lang w:val="en-US"/>
         </w:rPr>
@@ -1399,8 +1755,18 @@
           <w:bCs/>
           <w:lang w:val="en-US"/>
         </w:rPr>
-        <w:t>/Class diagrams</w:t>
-      </w:r>
+        <w:t xml:space="preserve">/Class </w:t>
+      </w:r>
+      <w:proofErr w:type="gramStart"/>
+      <w:r>
+        <w:rPr>
+          <w:b/>
+          <w:bCs/>
+          <w:lang w:val="en-US"/>
+        </w:rPr>
+        <w:t>diagrams</w:t>
+      </w:r>
+      <w:proofErr w:type="gramEnd"/>
     </w:p>
     <w:p>
       <w:pPr>
@@ -1509,6 +1875,12 @@
         </w:rPr>
         <w:lastRenderedPageBreak/>
         <w:t>Sequence diagram</w:t>
+      </w:r>
+      <w:r>
+        <w:rPr>
+          <w:lang w:val="en-US"/>
+        </w:rPr>
+        <w:t xml:space="preserve"> – Full text search</w:t>
       </w:r>
     </w:p>
     <w:p>
@@ -1574,16 +1946,36 @@
     <w:p>
       <w:pPr>
         <w:pStyle w:val="berschrift2"/>
-        <w:rPr>
-          <w:lang w:val="en-US"/>
-        </w:rPr>
-      </w:pPr>
-      <w:r>
-        <w:rPr>
-          <w:lang w:val="en-US"/>
-        </w:rPr>
-        <w:t>ER diagram – database</w:t>
-      </w:r>
+        <w:numPr>
+          <w:ilvl w:val="0"/>
+          <w:numId w:val="0"/>
+        </w:numPr>
+        <w:rPr>
+          <w:lang w:val="en-US"/>
+        </w:rPr>
+      </w:pPr>
+    </w:p>
+    <w:p>
+      <w:pPr>
+        <w:pStyle w:val="berschrift2"/>
+        <w:rPr>
+          <w:lang w:val="en-US"/>
+        </w:rPr>
+      </w:pPr>
+      <w:r>
+        <w:rPr>
+          <w:lang w:val="en-US"/>
+        </w:rPr>
+        <w:t xml:space="preserve">ER diagram – </w:t>
+      </w:r>
+      <w:proofErr w:type="gramStart"/>
+      <w:r>
+        <w:rPr>
+          <w:lang w:val="en-US"/>
+        </w:rPr>
+        <w:t>database</w:t>
+      </w:r>
+      <w:proofErr w:type="gramEnd"/>
     </w:p>
     <w:p>
       <w:pPr>
@@ -1692,7 +2084,21 @@
         <w:rPr>
           <w:lang w:val="en-US"/>
         </w:rPr>
-        <w:t xml:space="preserve">We implemented Unit Tests for all of our methods which communicate with the database like </w:t>
+        <w:t xml:space="preserve">We implemented Unit Tests for </w:t>
+      </w:r>
+      <w:proofErr w:type="gramStart"/>
+      <w:r>
+        <w:rPr>
+          <w:lang w:val="en-US"/>
+        </w:rPr>
+        <w:t>all of</w:t>
+      </w:r>
+      <w:proofErr w:type="gramEnd"/>
+      <w:r>
+        <w:rPr>
+          <w:lang w:val="en-US"/>
+        </w:rPr>
+        <w:t xml:space="preserve"> our methods which communicate with the database like </w:t>
       </w:r>
       <w:proofErr w:type="spellStart"/>
       <w:r>
@@ -1825,7 +2231,19 @@
         <w:rPr>
           <w:lang w:val="en-US"/>
         </w:rPr>
-        <w:t xml:space="preserve"> should work correctly since they are a valid information source for users of </w:t>
+        <w:t xml:space="preserve"> should work correctly </w:t>
+      </w:r>
+      <w:r>
+        <w:rPr>
+          <w:lang w:val="en-US"/>
+        </w:rPr>
+        <w:t>because</w:t>
+      </w:r>
+      <w:r>
+        <w:rPr>
+          <w:lang w:val="en-US"/>
+        </w:rPr>
+        <w:t xml:space="preserve"> they are a valid information source for users of </w:t>
       </w:r>
       <w:proofErr w:type="spellStart"/>
       <w:r>
@@ -1853,15 +2271,34 @@
         <w:rPr>
           <w:lang w:val="en-US"/>
         </w:rPr>
-        <w:t xml:space="preserve"> </w:t>
+        <w:t xml:space="preserve">We also implemented tests for the methods </w:t>
+      </w:r>
+      <w:r>
+        <w:rPr>
+          <w:lang w:val="en-US"/>
+        </w:rPr>
+        <w:t>t</w:t>
+      </w:r>
+      <w:r>
+        <w:rPr>
+          <w:lang w:val="en-US"/>
+        </w:rPr>
+        <w:t>o check the answers of the Rest requests.</w:t>
       </w:r>
     </w:p>
     <w:p>
       <w:pPr>
-        <w:rPr>
-          <w:lang w:val="en-US"/>
-        </w:rPr>
-      </w:pPr>
+        <w:jc w:val="left"/>
+        <w:rPr>
+          <w:lang w:val="en-US"/>
+        </w:rPr>
+      </w:pPr>
+      <w:r>
+        <w:rPr>
+          <w:lang w:val="en-US"/>
+        </w:rPr>
+        <w:t xml:space="preserve"> </w:t>
+      </w:r>
     </w:p>
     <w:p>
       <w:pPr>
@@ -1893,33 +2330,29 @@
     <w:tbl>
       <w:tblPr>
         <w:tblStyle w:val="Tabellenraster"/>
-        <w:tblW w:w="10881" w:type="dxa"/>
+        <w:tblW w:w="9240" w:type="dxa"/>
         <w:tblLook w:val="04A0" w:firstRow="1" w:lastRow="0" w:firstColumn="1" w:lastColumn="0" w:noHBand="0" w:noVBand="1"/>
       </w:tblPr>
       <w:tblGrid>
-        <w:gridCol w:w="926"/>
-        <w:gridCol w:w="522"/>
-        <w:gridCol w:w="522"/>
-        <w:gridCol w:w="645"/>
-        <w:gridCol w:w="645"/>
-        <w:gridCol w:w="645"/>
-        <w:gridCol w:w="645"/>
-        <w:gridCol w:w="645"/>
-        <w:gridCol w:w="645"/>
-        <w:gridCol w:w="645"/>
-        <w:gridCol w:w="645"/>
-        <w:gridCol w:w="522"/>
-        <w:gridCol w:w="522"/>
-        <w:gridCol w:w="522"/>
-        <w:gridCol w:w="522"/>
-        <w:gridCol w:w="522"/>
-        <w:gridCol w:w="645"/>
-        <w:gridCol w:w="645"/>
+        <w:gridCol w:w="1200"/>
+        <w:gridCol w:w="676"/>
+        <w:gridCol w:w="676"/>
+        <w:gridCol w:w="836"/>
+        <w:gridCol w:w="836"/>
+        <w:gridCol w:w="836"/>
+        <w:gridCol w:w="836"/>
+        <w:gridCol w:w="836"/>
+        <w:gridCol w:w="836"/>
+        <w:gridCol w:w="836"/>
+        <w:gridCol w:w="836"/>
       </w:tblGrid>
       <w:tr>
+        <w:trPr>
+          <w:trHeight w:val="334"/>
+        </w:trPr>
         <w:tc>
           <w:tcPr>
-            <w:tcW w:w="892" w:type="dxa"/>
+            <w:tcW w:w="1200" w:type="dxa"/>
           </w:tcPr>
           <w:p>
             <w:pPr>
@@ -1931,7 +2364,7 @@
         </w:tc>
         <w:tc>
           <w:tcPr>
-            <w:tcW w:w="508" w:type="dxa"/>
+            <w:tcW w:w="676" w:type="dxa"/>
           </w:tcPr>
           <w:p>
             <w:pPr>
@@ -1950,7 +2383,7 @@
         </w:tc>
         <w:tc>
           <w:tcPr>
-            <w:tcW w:w="507" w:type="dxa"/>
+            <w:tcW w:w="676" w:type="dxa"/>
           </w:tcPr>
           <w:p>
             <w:pPr>
@@ -1969,7 +2402,7 @@
         </w:tc>
         <w:tc>
           <w:tcPr>
-            <w:tcW w:w="624" w:type="dxa"/>
+            <w:tcW w:w="836" w:type="dxa"/>
           </w:tcPr>
           <w:p>
             <w:pPr>
@@ -1988,7 +2421,7 @@
         </w:tc>
         <w:tc>
           <w:tcPr>
-            <w:tcW w:w="624" w:type="dxa"/>
+            <w:tcW w:w="836" w:type="dxa"/>
           </w:tcPr>
           <w:p>
             <w:pPr>
@@ -2007,7 +2440,7 @@
         </w:tc>
         <w:tc>
           <w:tcPr>
-            <w:tcW w:w="624" w:type="dxa"/>
+            <w:tcW w:w="836" w:type="dxa"/>
           </w:tcPr>
           <w:p>
             <w:pPr>
@@ -2026,7 +2459,7 @@
         </w:tc>
         <w:tc>
           <w:tcPr>
-            <w:tcW w:w="624" w:type="dxa"/>
+            <w:tcW w:w="836" w:type="dxa"/>
           </w:tcPr>
           <w:p>
             <w:pPr>
@@ -2045,7 +2478,7 @@
         </w:tc>
         <w:tc>
           <w:tcPr>
-            <w:tcW w:w="624" w:type="dxa"/>
+            <w:tcW w:w="836" w:type="dxa"/>
           </w:tcPr>
           <w:p>
             <w:pPr>
@@ -2064,7 +2497,7 @@
         </w:tc>
         <w:tc>
           <w:tcPr>
-            <w:tcW w:w="624" w:type="dxa"/>
+            <w:tcW w:w="836" w:type="dxa"/>
           </w:tcPr>
           <w:p>
             <w:pPr>
@@ -2083,7 +2516,7 @@
         </w:tc>
         <w:tc>
           <w:tcPr>
-            <w:tcW w:w="624" w:type="dxa"/>
+            <w:tcW w:w="836" w:type="dxa"/>
           </w:tcPr>
           <w:p>
             <w:pPr>
@@ -2102,7 +2535,854 @@
         </w:tc>
         <w:tc>
           <w:tcPr>
-            <w:tcW w:w="624" w:type="dxa"/>
+            <w:tcW w:w="836" w:type="dxa"/>
+          </w:tcPr>
+          <w:p>
+            <w:pPr>
+              <w:jc w:val="center"/>
+              <w:rPr>
+                <w:lang w:val="en-US"/>
+              </w:rPr>
+            </w:pPr>
+            <w:r>
+              <w:rPr>
+                <w:lang w:val="en-US"/>
+              </w:rPr>
+              <w:t>28.6</w:t>
+            </w:r>
+          </w:p>
+        </w:tc>
+      </w:tr>
+      <w:tr>
+        <w:trPr>
+          <w:trHeight w:val="654"/>
+        </w:trPr>
+        <w:tc>
+          <w:tcPr>
+            <w:tcW w:w="1200" w:type="dxa"/>
+          </w:tcPr>
+          <w:p>
+            <w:pPr>
+              <w:jc w:val="center"/>
+              <w:rPr>
+                <w:lang w:val="en-US"/>
+              </w:rPr>
+            </w:pPr>
+            <w:r>
+              <w:rPr>
+                <w:lang w:val="en-US"/>
+              </w:rPr>
+              <w:t>Time worked</w:t>
+            </w:r>
+          </w:p>
+        </w:tc>
+        <w:tc>
+          <w:tcPr>
+            <w:tcW w:w="676" w:type="dxa"/>
+          </w:tcPr>
+          <w:p>
+            <w:pPr>
+              <w:jc w:val="center"/>
+              <w:rPr>
+                <w:lang w:val="en-US"/>
+              </w:rPr>
+            </w:pPr>
+            <w:r>
+              <w:rPr>
+                <w:lang w:val="en-US"/>
+              </w:rPr>
+              <w:t>2h</w:t>
+            </w:r>
+          </w:p>
+        </w:tc>
+        <w:tc>
+          <w:tcPr>
+            <w:tcW w:w="676" w:type="dxa"/>
+          </w:tcPr>
+          <w:p>
+            <w:pPr>
+              <w:jc w:val="center"/>
+              <w:rPr>
+                <w:lang w:val="en-US"/>
+              </w:rPr>
+            </w:pPr>
+            <w:r>
+              <w:rPr>
+                <w:lang w:val="en-US"/>
+              </w:rPr>
+              <w:t>4h</w:t>
+            </w:r>
+          </w:p>
+        </w:tc>
+        <w:tc>
+          <w:tcPr>
+            <w:tcW w:w="836" w:type="dxa"/>
+          </w:tcPr>
+          <w:p>
+            <w:pPr>
+              <w:jc w:val="center"/>
+              <w:rPr>
+                <w:lang w:val="en-US"/>
+              </w:rPr>
+            </w:pPr>
+            <w:r>
+              <w:rPr>
+                <w:lang w:val="en-US"/>
+              </w:rPr>
+              <w:t>5h</w:t>
+            </w:r>
+          </w:p>
+        </w:tc>
+        <w:tc>
+          <w:tcPr>
+            <w:tcW w:w="836" w:type="dxa"/>
+          </w:tcPr>
+          <w:p>
+            <w:pPr>
+              <w:jc w:val="center"/>
+              <w:rPr>
+                <w:lang w:val="en-US"/>
+              </w:rPr>
+            </w:pPr>
+            <w:r>
+              <w:rPr>
+                <w:lang w:val="en-US"/>
+              </w:rPr>
+              <w:t>6h</w:t>
+            </w:r>
+          </w:p>
+        </w:tc>
+        <w:tc>
+          <w:tcPr>
+            <w:tcW w:w="836" w:type="dxa"/>
+          </w:tcPr>
+          <w:p>
+            <w:pPr>
+              <w:jc w:val="center"/>
+              <w:rPr>
+                <w:lang w:val="en-US"/>
+              </w:rPr>
+            </w:pPr>
+            <w:r>
+              <w:rPr>
+                <w:lang w:val="en-US"/>
+              </w:rPr>
+              <w:t>6h</w:t>
+            </w:r>
+          </w:p>
+        </w:tc>
+        <w:tc>
+          <w:tcPr>
+            <w:tcW w:w="836" w:type="dxa"/>
+          </w:tcPr>
+          <w:p>
+            <w:pPr>
+              <w:jc w:val="center"/>
+              <w:rPr>
+                <w:lang w:val="en-US"/>
+              </w:rPr>
+            </w:pPr>
+            <w:r>
+              <w:rPr>
+                <w:lang w:val="en-US"/>
+              </w:rPr>
+              <w:t>5h</w:t>
+            </w:r>
+          </w:p>
+        </w:tc>
+        <w:tc>
+          <w:tcPr>
+            <w:tcW w:w="836" w:type="dxa"/>
+          </w:tcPr>
+          <w:p>
+            <w:pPr>
+              <w:jc w:val="center"/>
+              <w:rPr>
+                <w:lang w:val="en-US"/>
+              </w:rPr>
+            </w:pPr>
+            <w:r>
+              <w:rPr>
+                <w:lang w:val="en-US"/>
+              </w:rPr>
+              <w:t>4h</w:t>
+            </w:r>
+          </w:p>
+        </w:tc>
+        <w:tc>
+          <w:tcPr>
+            <w:tcW w:w="836" w:type="dxa"/>
+          </w:tcPr>
+          <w:p>
+            <w:pPr>
+              <w:jc w:val="center"/>
+              <w:rPr>
+                <w:lang w:val="en-US"/>
+              </w:rPr>
+            </w:pPr>
+            <w:r>
+              <w:rPr>
+                <w:lang w:val="en-US"/>
+              </w:rPr>
+              <w:t>1h</w:t>
+            </w:r>
+          </w:p>
+        </w:tc>
+        <w:tc>
+          <w:tcPr>
+            <w:tcW w:w="836" w:type="dxa"/>
+          </w:tcPr>
+          <w:p>
+            <w:pPr>
+              <w:jc w:val="center"/>
+              <w:rPr>
+                <w:lang w:val="en-US"/>
+              </w:rPr>
+            </w:pPr>
+            <w:r>
+              <w:rPr>
+                <w:lang w:val="en-US"/>
+              </w:rPr>
+              <w:t>4h</w:t>
+            </w:r>
+          </w:p>
+        </w:tc>
+        <w:tc>
+          <w:tcPr>
+            <w:tcW w:w="836" w:type="dxa"/>
+          </w:tcPr>
+          <w:p>
+            <w:pPr>
+              <w:jc w:val="center"/>
+              <w:rPr>
+                <w:lang w:val="en-US"/>
+              </w:rPr>
+            </w:pPr>
+            <w:r>
+              <w:rPr>
+                <w:lang w:val="en-US"/>
+              </w:rPr>
+              <w:t>2h</w:t>
+            </w:r>
+          </w:p>
+        </w:tc>
+      </w:tr>
+    </w:tbl>
+    <w:p>
+      <w:pPr>
+        <w:rPr>
+          <w:lang w:val="en-US"/>
+        </w:rPr>
+      </w:pPr>
+    </w:p>
+    <w:tbl>
+      <w:tblPr>
+        <w:tblStyle w:val="Tabellenraster"/>
+        <w:tblW w:w="8026" w:type="dxa"/>
+        <w:tblLook w:val="04A0" w:firstRow="1" w:lastRow="0" w:firstColumn="1" w:lastColumn="0" w:noHBand="0" w:noVBand="1"/>
+      </w:tblPr>
+      <w:tblGrid>
+        <w:gridCol w:w="926"/>
+        <w:gridCol w:w="814"/>
+        <w:gridCol w:w="815"/>
+        <w:gridCol w:w="815"/>
+        <w:gridCol w:w="816"/>
+        <w:gridCol w:w="816"/>
+        <w:gridCol w:w="1008"/>
+        <w:gridCol w:w="1008"/>
+        <w:gridCol w:w="1008"/>
+      </w:tblGrid>
+      <w:tr>
+        <w:trPr>
+          <w:trHeight w:val="440"/>
+        </w:trPr>
+        <w:tc>
+          <w:tcPr>
+            <w:tcW w:w="826" w:type="dxa"/>
+          </w:tcPr>
+          <w:p>
+            <w:pPr>
+              <w:jc w:val="center"/>
+              <w:rPr>
+                <w:lang w:val="en-US"/>
+              </w:rPr>
+            </w:pPr>
+          </w:p>
+        </w:tc>
+        <w:tc>
+          <w:tcPr>
+            <w:tcW w:w="826" w:type="dxa"/>
+          </w:tcPr>
+          <w:p>
+            <w:pPr>
+              <w:jc w:val="center"/>
+              <w:rPr>
+                <w:lang w:val="en-US"/>
+              </w:rPr>
+            </w:pPr>
+            <w:r>
+              <w:rPr>
+                <w:lang w:val="en-US"/>
+              </w:rPr>
+              <w:t>1.7</w:t>
+            </w:r>
+          </w:p>
+        </w:tc>
+        <w:tc>
+          <w:tcPr>
+            <w:tcW w:w="827" w:type="dxa"/>
+          </w:tcPr>
+          <w:p>
+            <w:pPr>
+              <w:jc w:val="center"/>
+              <w:rPr>
+                <w:lang w:val="en-US"/>
+              </w:rPr>
+            </w:pPr>
+            <w:r>
+              <w:rPr>
+                <w:lang w:val="en-US"/>
+              </w:rPr>
+              <w:t>2.7</w:t>
+            </w:r>
+          </w:p>
+        </w:tc>
+        <w:tc>
+          <w:tcPr>
+            <w:tcW w:w="827" w:type="dxa"/>
+          </w:tcPr>
+          <w:p>
+            <w:pPr>
+              <w:jc w:val="center"/>
+              <w:rPr>
+                <w:lang w:val="en-US"/>
+              </w:rPr>
+            </w:pPr>
+            <w:r>
+              <w:rPr>
+                <w:lang w:val="en-US"/>
+              </w:rPr>
+              <w:t>4.7</w:t>
+            </w:r>
+          </w:p>
+        </w:tc>
+        <w:tc>
+          <w:tcPr>
+            <w:tcW w:w="827" w:type="dxa"/>
+          </w:tcPr>
+          <w:p>
+            <w:pPr>
+              <w:jc w:val="center"/>
+              <w:rPr>
+                <w:lang w:val="en-US"/>
+              </w:rPr>
+            </w:pPr>
+            <w:r>
+              <w:rPr>
+                <w:lang w:val="en-US"/>
+              </w:rPr>
+              <w:t>5.7</w:t>
+            </w:r>
+          </w:p>
+        </w:tc>
+        <w:tc>
+          <w:tcPr>
+            <w:tcW w:w="827" w:type="dxa"/>
+          </w:tcPr>
+          <w:p>
+            <w:pPr>
+              <w:jc w:val="center"/>
+              <w:rPr>
+                <w:lang w:val="en-US"/>
+              </w:rPr>
+            </w:pPr>
+            <w:r>
+              <w:rPr>
+                <w:lang w:val="en-US"/>
+              </w:rPr>
+              <w:t>8.7</w:t>
+            </w:r>
+          </w:p>
+        </w:tc>
+        <w:tc>
+          <w:tcPr>
+            <w:tcW w:w="1022" w:type="dxa"/>
+          </w:tcPr>
+          <w:p>
+            <w:pPr>
+              <w:jc w:val="center"/>
+              <w:rPr>
+                <w:lang w:val="en-US"/>
+              </w:rPr>
+            </w:pPr>
+            <w:r>
+              <w:rPr>
+                <w:lang w:val="en-US"/>
+              </w:rPr>
+              <w:t>10.7</w:t>
+            </w:r>
+          </w:p>
+        </w:tc>
+        <w:tc>
+          <w:tcPr>
+            <w:tcW w:w="1022" w:type="dxa"/>
+          </w:tcPr>
+          <w:p>
+            <w:pPr>
+              <w:jc w:val="center"/>
+              <w:rPr>
+                <w:lang w:val="en-US"/>
+              </w:rPr>
+            </w:pPr>
+            <w:r>
+              <w:rPr>
+                <w:lang w:val="en-US"/>
+              </w:rPr>
+              <w:t>11.7</w:t>
+            </w:r>
+          </w:p>
+        </w:tc>
+        <w:tc>
+          <w:tcPr>
+            <w:tcW w:w="1022" w:type="dxa"/>
+          </w:tcPr>
+          <w:p>
+            <w:pPr>
+              <w:jc w:val="center"/>
+              <w:rPr>
+                <w:lang w:val="en-US"/>
+              </w:rPr>
+            </w:pPr>
+            <w:r>
+              <w:rPr>
+                <w:lang w:val="en-US"/>
+              </w:rPr>
+              <w:t>12.7</w:t>
+            </w:r>
+          </w:p>
+        </w:tc>
+      </w:tr>
+      <w:tr>
+        <w:trPr>
+          <w:trHeight w:val="419"/>
+        </w:trPr>
+        <w:tc>
+          <w:tcPr>
+            <w:tcW w:w="826" w:type="dxa"/>
+          </w:tcPr>
+          <w:p>
+            <w:pPr>
+              <w:jc w:val="center"/>
+              <w:rPr>
+                <w:lang w:val="en-US"/>
+              </w:rPr>
+            </w:pPr>
+            <w:r>
+              <w:rPr>
+                <w:lang w:val="en-US"/>
+              </w:rPr>
+              <w:t>Time worked</w:t>
+            </w:r>
+          </w:p>
+        </w:tc>
+        <w:tc>
+          <w:tcPr>
+            <w:tcW w:w="826" w:type="dxa"/>
+          </w:tcPr>
+          <w:p>
+            <w:pPr>
+              <w:jc w:val="center"/>
+              <w:rPr>
+                <w:lang w:val="en-US"/>
+              </w:rPr>
+            </w:pPr>
+            <w:r>
+              <w:rPr>
+                <w:lang w:val="en-US"/>
+              </w:rPr>
+              <w:t>8h</w:t>
+            </w:r>
+          </w:p>
+        </w:tc>
+        <w:tc>
+          <w:tcPr>
+            <w:tcW w:w="827" w:type="dxa"/>
+          </w:tcPr>
+          <w:p>
+            <w:pPr>
+              <w:jc w:val="center"/>
+              <w:rPr>
+                <w:lang w:val="en-US"/>
+              </w:rPr>
+            </w:pPr>
+            <w:r>
+              <w:rPr>
+                <w:lang w:val="en-US"/>
+              </w:rPr>
+              <w:t>3h</w:t>
+            </w:r>
+          </w:p>
+        </w:tc>
+        <w:tc>
+          <w:tcPr>
+            <w:tcW w:w="827" w:type="dxa"/>
+          </w:tcPr>
+          <w:p>
+            <w:pPr>
+              <w:jc w:val="center"/>
+              <w:rPr>
+                <w:lang w:val="en-US"/>
+              </w:rPr>
+            </w:pPr>
+            <w:r>
+              <w:rPr>
+                <w:lang w:val="en-US"/>
+              </w:rPr>
+              <w:t>5</w:t>
+            </w:r>
+            <w:r>
+              <w:rPr>
+                <w:lang w:val="en-US"/>
+              </w:rPr>
+              <w:t>h</w:t>
+            </w:r>
+          </w:p>
+        </w:tc>
+        <w:tc>
+          <w:tcPr>
+            <w:tcW w:w="827" w:type="dxa"/>
+          </w:tcPr>
+          <w:p>
+            <w:pPr>
+              <w:jc w:val="center"/>
+              <w:rPr>
+                <w:lang w:val="en-US"/>
+              </w:rPr>
+            </w:pPr>
+            <w:r>
+              <w:rPr>
+                <w:lang w:val="en-US"/>
+              </w:rPr>
+              <w:t>3h</w:t>
+            </w:r>
+          </w:p>
+        </w:tc>
+        <w:tc>
+          <w:tcPr>
+            <w:tcW w:w="827" w:type="dxa"/>
+          </w:tcPr>
+          <w:p>
+            <w:pPr>
+              <w:jc w:val="center"/>
+              <w:rPr>
+                <w:lang w:val="en-US"/>
+              </w:rPr>
+            </w:pPr>
+            <w:r>
+              <w:rPr>
+                <w:lang w:val="en-US"/>
+              </w:rPr>
+              <w:t>8h</w:t>
+            </w:r>
+          </w:p>
+        </w:tc>
+        <w:tc>
+          <w:tcPr>
+            <w:tcW w:w="1022" w:type="dxa"/>
+          </w:tcPr>
+          <w:p>
+            <w:pPr>
+              <w:jc w:val="center"/>
+              <w:rPr>
+                <w:lang w:val="en-US"/>
+              </w:rPr>
+            </w:pPr>
+            <w:r>
+              <w:rPr>
+                <w:lang w:val="en-US"/>
+              </w:rPr>
+              <w:t>5h</w:t>
+            </w:r>
+          </w:p>
+        </w:tc>
+        <w:tc>
+          <w:tcPr>
+            <w:tcW w:w="1022" w:type="dxa"/>
+          </w:tcPr>
+          <w:p>
+            <w:pPr>
+              <w:jc w:val="center"/>
+              <w:rPr>
+                <w:lang w:val="en-US"/>
+              </w:rPr>
+            </w:pPr>
+            <w:r>
+              <w:rPr>
+                <w:lang w:val="en-US"/>
+              </w:rPr>
+              <w:t>4h</w:t>
+            </w:r>
+          </w:p>
+        </w:tc>
+        <w:tc>
+          <w:tcPr>
+            <w:tcW w:w="1022" w:type="dxa"/>
+          </w:tcPr>
+          <w:p>
+            <w:pPr>
+              <w:jc w:val="center"/>
+              <w:rPr>
+                <w:lang w:val="en-US"/>
+              </w:rPr>
+            </w:pPr>
+            <w:r>
+              <w:rPr>
+                <w:lang w:val="en-US"/>
+              </w:rPr>
+              <w:t>4</w:t>
+            </w:r>
+            <w:r>
+              <w:rPr>
+                <w:lang w:val="en-US"/>
+              </w:rPr>
+              <w:t>h</w:t>
+            </w:r>
+          </w:p>
+        </w:tc>
+      </w:tr>
+    </w:tbl>
+    <w:p>
+      <w:pPr>
+        <w:rPr>
+          <w:lang w:val="en-US"/>
+        </w:rPr>
+      </w:pPr>
+      <w:r>
+        <w:rPr>
+          <w:lang w:val="en-US"/>
+        </w:rPr>
+        <w:t xml:space="preserve">Total: </w:t>
+      </w:r>
+      <w:r>
+        <w:rPr>
+          <w:lang w:val="en-US"/>
+        </w:rPr>
+        <w:t>7</w:t>
+      </w:r>
+      <w:r>
+        <w:rPr>
+          <w:lang w:val="en-US"/>
+        </w:rPr>
+        <w:t>7</w:t>
+      </w:r>
+      <w:r>
+        <w:rPr>
+          <w:lang w:val="en-US"/>
+        </w:rPr>
+        <w:t>h</w:t>
+      </w:r>
+    </w:p>
+    <w:p>
+      <w:pPr>
+        <w:rPr>
+          <w:lang w:val="en-US"/>
+        </w:rPr>
+      </w:pPr>
+    </w:p>
+    <w:p>
+      <w:pPr>
+        <w:rPr>
+          <w:lang w:val="en-US"/>
+        </w:rPr>
+      </w:pPr>
+      <w:proofErr w:type="spellStart"/>
+      <w:r>
+        <w:rPr>
+          <w:lang w:val="en-US"/>
+        </w:rPr>
+        <w:t>Wiedermann</w:t>
+      </w:r>
+      <w:proofErr w:type="spellEnd"/>
+      <w:r>
+        <w:rPr>
+          <w:lang w:val="en-US"/>
+        </w:rPr>
+        <w:t xml:space="preserve"> Gabriel</w:t>
+      </w:r>
+    </w:p>
+    <w:tbl>
+      <w:tblPr>
+        <w:tblStyle w:val="Tabellenraster"/>
+        <w:tblW w:w="9566" w:type="dxa"/>
+        <w:tblLayout w:type="fixed"/>
+        <w:tblLook w:val="04A0" w:firstRow="1" w:lastRow="0" w:firstColumn="1" w:lastColumn="0" w:noHBand="0" w:noVBand="1"/>
+      </w:tblPr>
+      <w:tblGrid>
+        <w:gridCol w:w="1421"/>
+        <w:gridCol w:w="824"/>
+        <w:gridCol w:w="824"/>
+        <w:gridCol w:w="27"/>
+        <w:gridCol w:w="906"/>
+        <w:gridCol w:w="925"/>
+        <w:gridCol w:w="930"/>
+        <w:gridCol w:w="924"/>
+        <w:gridCol w:w="930"/>
+        <w:gridCol w:w="989"/>
+        <w:gridCol w:w="866"/>
+      </w:tblGrid>
+      <w:tr>
+        <w:trPr>
+          <w:trHeight w:val="207"/>
+        </w:trPr>
+        <w:tc>
+          <w:tcPr>
+            <w:tcW w:w="1421" w:type="dxa"/>
+          </w:tcPr>
+          <w:p>
+            <w:pPr>
+              <w:rPr>
+                <w:lang w:val="en-US"/>
+              </w:rPr>
+            </w:pPr>
+          </w:p>
+        </w:tc>
+        <w:tc>
+          <w:tcPr>
+            <w:tcW w:w="824" w:type="dxa"/>
+          </w:tcPr>
+          <w:p>
+            <w:pPr>
+              <w:jc w:val="center"/>
+              <w:rPr>
+                <w:lang w:val="en-US"/>
+              </w:rPr>
+            </w:pPr>
+            <w:r>
+              <w:rPr>
+                <w:lang w:val="en-US"/>
+              </w:rPr>
+              <w:t>2.5</w:t>
+            </w:r>
+          </w:p>
+        </w:tc>
+        <w:tc>
+          <w:tcPr>
+            <w:tcW w:w="824" w:type="dxa"/>
+          </w:tcPr>
+          <w:p>
+            <w:pPr>
+              <w:jc w:val="center"/>
+              <w:rPr>
+                <w:lang w:val="en-US"/>
+              </w:rPr>
+            </w:pPr>
+            <w:r>
+              <w:rPr>
+                <w:lang w:val="en-US"/>
+              </w:rPr>
+              <w:t>4.5</w:t>
+            </w:r>
+          </w:p>
+        </w:tc>
+        <w:tc>
+          <w:tcPr>
+            <w:tcW w:w="933" w:type="dxa"/>
+            <w:gridSpan w:val="2"/>
+          </w:tcPr>
+          <w:p>
+            <w:pPr>
+              <w:jc w:val="center"/>
+              <w:rPr>
+                <w:lang w:val="en-US"/>
+              </w:rPr>
+            </w:pPr>
+            <w:r>
+              <w:rPr>
+                <w:lang w:val="en-US"/>
+              </w:rPr>
+              <w:t>14.6</w:t>
+            </w:r>
+          </w:p>
+        </w:tc>
+        <w:tc>
+          <w:tcPr>
+            <w:tcW w:w="925" w:type="dxa"/>
+          </w:tcPr>
+          <w:p>
+            <w:pPr>
+              <w:jc w:val="left"/>
+              <w:rPr>
+                <w:lang w:val="en-US"/>
+              </w:rPr>
+            </w:pPr>
+            <w:r>
+              <w:rPr>
+                <w:lang w:val="en-US"/>
+              </w:rPr>
+              <w:t>20.6</w:t>
+            </w:r>
+          </w:p>
+        </w:tc>
+        <w:tc>
+          <w:tcPr>
+            <w:tcW w:w="930" w:type="dxa"/>
+          </w:tcPr>
+          <w:p>
+            <w:pPr>
+              <w:jc w:val="center"/>
+              <w:rPr>
+                <w:lang w:val="en-US"/>
+              </w:rPr>
+            </w:pPr>
+            <w:r>
+              <w:rPr>
+                <w:lang w:val="en-US"/>
+              </w:rPr>
+              <w:t>25.6</w:t>
+            </w:r>
+          </w:p>
+        </w:tc>
+        <w:tc>
+          <w:tcPr>
+            <w:tcW w:w="924" w:type="dxa"/>
+          </w:tcPr>
+          <w:p>
+            <w:pPr>
+              <w:jc w:val="center"/>
+              <w:rPr>
+                <w:lang w:val="en-US"/>
+              </w:rPr>
+            </w:pPr>
+            <w:r>
+              <w:rPr>
+                <w:lang w:val="en-US"/>
+              </w:rPr>
+              <w:t>26.6</w:t>
+            </w:r>
+          </w:p>
+        </w:tc>
+        <w:tc>
+          <w:tcPr>
+            <w:tcW w:w="930" w:type="dxa"/>
+          </w:tcPr>
+          <w:p>
+            <w:pPr>
+              <w:jc w:val="center"/>
+              <w:rPr>
+                <w:lang w:val="en-US"/>
+              </w:rPr>
+            </w:pPr>
+            <w:r>
+              <w:rPr>
+                <w:lang w:val="en-US"/>
+              </w:rPr>
+              <w:t>27.6</w:t>
+            </w:r>
+          </w:p>
+        </w:tc>
+        <w:tc>
+          <w:tcPr>
+            <w:tcW w:w="989" w:type="dxa"/>
           </w:tcPr>
           <w:p>
             <w:pPr>
@@ -2121,7 +3401,7 @@
         </w:tc>
         <w:tc>
           <w:tcPr>
-            <w:tcW w:w="507" w:type="dxa"/>
+            <w:tcW w:w="866" w:type="dxa"/>
           </w:tcPr>
           <w:p>
             <w:pPr>
@@ -2134,13 +3414,251 @@
               <w:rPr>
                 <w:lang w:val="en-US"/>
               </w:rPr>
-              <w:t>1.7</w:t>
+              <w:t>29.6</w:t>
+            </w:r>
+          </w:p>
+        </w:tc>
+      </w:tr>
+      <w:tr>
+        <w:trPr>
+          <w:trHeight w:val="754"/>
+        </w:trPr>
+        <w:tc>
+          <w:tcPr>
+            <w:tcW w:w="1421" w:type="dxa"/>
+          </w:tcPr>
+          <w:p>
+            <w:pPr>
+              <w:jc w:val="center"/>
+              <w:rPr>
+                <w:lang w:val="en-US"/>
+              </w:rPr>
+            </w:pPr>
+            <w:r>
+              <w:rPr>
+                <w:lang w:val="en-US"/>
+              </w:rPr>
+              <w:t>Time worked</w:t>
             </w:r>
           </w:p>
         </w:tc>
         <w:tc>
           <w:tcPr>
-            <w:tcW w:w="507" w:type="dxa"/>
+            <w:tcW w:w="824" w:type="dxa"/>
+          </w:tcPr>
+          <w:p>
+            <w:pPr>
+              <w:jc w:val="center"/>
+              <w:rPr>
+                <w:lang w:val="en-US"/>
+              </w:rPr>
+            </w:pPr>
+            <w:r>
+              <w:rPr>
+                <w:lang w:val="en-US"/>
+              </w:rPr>
+              <w:t>2h</w:t>
+            </w:r>
+          </w:p>
+        </w:tc>
+        <w:tc>
+          <w:tcPr>
+            <w:tcW w:w="851" w:type="dxa"/>
+            <w:gridSpan w:val="2"/>
+          </w:tcPr>
+          <w:p>
+            <w:pPr>
+              <w:jc w:val="center"/>
+              <w:rPr>
+                <w:lang w:val="en-US"/>
+              </w:rPr>
+            </w:pPr>
+            <w:r>
+              <w:rPr>
+                <w:lang w:val="en-US"/>
+              </w:rPr>
+              <w:t>4h</w:t>
+            </w:r>
+          </w:p>
+        </w:tc>
+        <w:tc>
+          <w:tcPr>
+            <w:tcW w:w="905" w:type="dxa"/>
+          </w:tcPr>
+          <w:p>
+            <w:pPr>
+              <w:jc w:val="center"/>
+              <w:rPr>
+                <w:lang w:val="en-US"/>
+              </w:rPr>
+            </w:pPr>
+            <w:r>
+              <w:rPr>
+                <w:lang w:val="en-US"/>
+              </w:rPr>
+              <w:t>6h</w:t>
+            </w:r>
+          </w:p>
+        </w:tc>
+        <w:tc>
+          <w:tcPr>
+            <w:tcW w:w="925" w:type="dxa"/>
+          </w:tcPr>
+          <w:p>
+            <w:pPr>
+              <w:jc w:val="center"/>
+              <w:rPr>
+                <w:lang w:val="en-US"/>
+              </w:rPr>
+            </w:pPr>
+            <w:r>
+              <w:rPr>
+                <w:lang w:val="en-US"/>
+              </w:rPr>
+              <w:t>8h</w:t>
+            </w:r>
+          </w:p>
+        </w:tc>
+        <w:tc>
+          <w:tcPr>
+            <w:tcW w:w="930" w:type="dxa"/>
+          </w:tcPr>
+          <w:p>
+            <w:pPr>
+              <w:jc w:val="center"/>
+              <w:rPr>
+                <w:lang w:val="en-US"/>
+              </w:rPr>
+            </w:pPr>
+            <w:r>
+              <w:rPr>
+                <w:lang w:val="en-US"/>
+              </w:rPr>
+              <w:t>2h</w:t>
+            </w:r>
+          </w:p>
+        </w:tc>
+        <w:tc>
+          <w:tcPr>
+            <w:tcW w:w="924" w:type="dxa"/>
+          </w:tcPr>
+          <w:p>
+            <w:pPr>
+              <w:jc w:val="center"/>
+              <w:rPr>
+                <w:lang w:val="en-US"/>
+              </w:rPr>
+            </w:pPr>
+            <w:r>
+              <w:rPr>
+                <w:lang w:val="en-US"/>
+              </w:rPr>
+              <w:t>3h</w:t>
+            </w:r>
+          </w:p>
+        </w:tc>
+        <w:tc>
+          <w:tcPr>
+            <w:tcW w:w="930" w:type="dxa"/>
+          </w:tcPr>
+          <w:p>
+            <w:pPr>
+              <w:jc w:val="center"/>
+              <w:rPr>
+                <w:lang w:val="en-US"/>
+              </w:rPr>
+            </w:pPr>
+            <w:r>
+              <w:rPr>
+                <w:lang w:val="en-US"/>
+              </w:rPr>
+              <w:t>8h</w:t>
+            </w:r>
+          </w:p>
+        </w:tc>
+        <w:tc>
+          <w:tcPr>
+            <w:tcW w:w="989" w:type="dxa"/>
+          </w:tcPr>
+          <w:p>
+            <w:pPr>
+              <w:jc w:val="center"/>
+              <w:rPr>
+                <w:lang w:val="en-US"/>
+              </w:rPr>
+            </w:pPr>
+            <w:r>
+              <w:rPr>
+                <w:lang w:val="en-US"/>
+              </w:rPr>
+              <w:t>3h</w:t>
+            </w:r>
+          </w:p>
+        </w:tc>
+        <w:tc>
+          <w:tcPr>
+            <w:tcW w:w="866" w:type="dxa"/>
+          </w:tcPr>
+          <w:p>
+            <w:pPr>
+              <w:jc w:val="center"/>
+              <w:rPr>
+                <w:lang w:val="en-US"/>
+              </w:rPr>
+            </w:pPr>
+            <w:r>
+              <w:rPr>
+                <w:lang w:val="en-US"/>
+              </w:rPr>
+              <w:t>9h</w:t>
+            </w:r>
+          </w:p>
+        </w:tc>
+      </w:tr>
+    </w:tbl>
+    <w:p>
+      <w:pPr>
+        <w:rPr>
+          <w:lang w:val="en-US"/>
+        </w:rPr>
+      </w:pPr>
+    </w:p>
+    <w:tbl>
+      <w:tblPr>
+        <w:tblStyle w:val="Tabellenraster"/>
+        <w:tblW w:w="6984" w:type="dxa"/>
+        <w:tblLayout w:type="fixed"/>
+        <w:tblLook w:val="04A0" w:firstRow="1" w:lastRow="0" w:firstColumn="1" w:lastColumn="0" w:noHBand="0" w:noVBand="1"/>
+      </w:tblPr>
+      <w:tblGrid>
+        <w:gridCol w:w="955"/>
+        <w:gridCol w:w="955"/>
+        <w:gridCol w:w="922"/>
+        <w:gridCol w:w="922"/>
+        <w:gridCol w:w="922"/>
+        <w:gridCol w:w="1154"/>
+        <w:gridCol w:w="1154"/>
+      </w:tblGrid>
+      <w:tr>
+        <w:trPr>
+          <w:trHeight w:val="228"/>
+        </w:trPr>
+        <w:tc>
+          <w:tcPr>
+            <w:tcW w:w="955" w:type="dxa"/>
+          </w:tcPr>
+          <w:p>
+            <w:pPr>
+              <w:jc w:val="center"/>
+              <w:rPr>
+                <w:lang w:val="en-US"/>
+              </w:rPr>
+            </w:pPr>
+          </w:p>
+        </w:tc>
+        <w:tc>
+          <w:tcPr>
+            <w:tcW w:w="955" w:type="dxa"/>
           </w:tcPr>
           <w:p>
             <w:pPr>
@@ -2159,7 +3677,26 @@
         </w:tc>
         <w:tc>
           <w:tcPr>
-            <w:tcW w:w="507" w:type="dxa"/>
+            <w:tcW w:w="922" w:type="dxa"/>
+          </w:tcPr>
+          <w:p>
+            <w:pPr>
+              <w:jc w:val="center"/>
+              <w:rPr>
+                <w:lang w:val="en-US"/>
+              </w:rPr>
+            </w:pPr>
+            <w:r>
+              <w:rPr>
+                <w:lang w:val="en-US"/>
+              </w:rPr>
+              <w:t>3.7</w:t>
+            </w:r>
+          </w:p>
+        </w:tc>
+        <w:tc>
+          <w:tcPr>
+            <w:tcW w:w="922" w:type="dxa"/>
           </w:tcPr>
           <w:p>
             <w:pPr>
@@ -2178,26 +3715,7 @@
         </w:tc>
         <w:tc>
           <w:tcPr>
-            <w:tcW w:w="507" w:type="dxa"/>
-          </w:tcPr>
-          <w:p>
-            <w:pPr>
-              <w:jc w:val="center"/>
-              <w:rPr>
-                <w:lang w:val="en-US"/>
-              </w:rPr>
-            </w:pPr>
-            <w:r>
-              <w:rPr>
-                <w:lang w:val="en-US"/>
-              </w:rPr>
-              <w:t>5.7</w:t>
-            </w:r>
-          </w:p>
-        </w:tc>
-        <w:tc>
-          <w:tcPr>
-            <w:tcW w:w="507" w:type="dxa"/>
+            <w:tcW w:w="922" w:type="dxa"/>
           </w:tcPr>
           <w:p>
             <w:pPr>
@@ -2216,7 +3734,7 @@
         </w:tc>
         <w:tc>
           <w:tcPr>
-            <w:tcW w:w="624" w:type="dxa"/>
+            <w:tcW w:w="1154" w:type="dxa"/>
           </w:tcPr>
           <w:p>
             <w:pPr>
@@ -2235,7 +3753,7 @@
         </w:tc>
         <w:tc>
           <w:tcPr>
-            <w:tcW w:w="823" w:type="dxa"/>
+            <w:tcW w:w="1154" w:type="dxa"/>
           </w:tcPr>
           <w:p>
             <w:pPr>
@@ -2254,9 +3772,12 @@
         </w:tc>
       </w:tr>
       <w:tr>
+        <w:trPr>
+          <w:trHeight w:val="828"/>
+        </w:trPr>
         <w:tc>
           <w:tcPr>
-            <w:tcW w:w="892" w:type="dxa"/>
+            <w:tcW w:w="955" w:type="dxa"/>
           </w:tcPr>
           <w:p>
             <w:pPr>
@@ -2275,7 +3796,7 @@
         </w:tc>
         <w:tc>
           <w:tcPr>
-            <w:tcW w:w="508" w:type="dxa"/>
+            <w:tcW w:w="955" w:type="dxa"/>
           </w:tcPr>
           <w:p>
             <w:pPr>
@@ -2288,13 +3809,32 @@
               <w:rPr>
                 <w:lang w:val="en-US"/>
               </w:rPr>
-              <w:t>2h</w:t>
+              <w:t>7h</w:t>
             </w:r>
           </w:p>
         </w:tc>
         <w:tc>
           <w:tcPr>
-            <w:tcW w:w="507" w:type="dxa"/>
+            <w:tcW w:w="922" w:type="dxa"/>
+          </w:tcPr>
+          <w:p>
+            <w:pPr>
+              <w:jc w:val="center"/>
+              <w:rPr>
+                <w:lang w:val="en-US"/>
+              </w:rPr>
+            </w:pPr>
+            <w:r>
+              <w:rPr>
+                <w:lang w:val="en-US"/>
+              </w:rPr>
+              <w:t>3h</w:t>
+            </w:r>
+          </w:p>
+        </w:tc>
+        <w:tc>
+          <w:tcPr>
+            <w:tcW w:w="922" w:type="dxa"/>
           </w:tcPr>
           <w:p>
             <w:pPr>
@@ -2313,7 +3853,7 @@
         </w:tc>
         <w:tc>
           <w:tcPr>
-            <w:tcW w:w="624" w:type="dxa"/>
+            <w:tcW w:w="922" w:type="dxa"/>
           </w:tcPr>
           <w:p>
             <w:pPr>
@@ -2326,13 +3866,13 @@
               <w:rPr>
                 <w:lang w:val="en-US"/>
               </w:rPr>
-              <w:t>5h</w:t>
+              <w:t>7h</w:t>
             </w:r>
           </w:p>
         </w:tc>
         <w:tc>
           <w:tcPr>
-            <w:tcW w:w="624" w:type="dxa"/>
+            <w:tcW w:w="1154" w:type="dxa"/>
           </w:tcPr>
           <w:p>
             <w:pPr>
@@ -2345,13 +3885,13 @@
               <w:rPr>
                 <w:lang w:val="en-US"/>
               </w:rPr>
-              <w:t>6h</w:t>
+              <w:t>7h</w:t>
             </w:r>
           </w:p>
         </w:tc>
         <w:tc>
           <w:tcPr>
-            <w:tcW w:w="624" w:type="dxa"/>
+            <w:tcW w:w="1154" w:type="dxa"/>
           </w:tcPr>
           <w:p>
             <w:pPr>
@@ -2364,235 +3904,7 @@
               <w:rPr>
                 <w:lang w:val="en-US"/>
               </w:rPr>
-              <w:t>6h</w:t>
-            </w:r>
-          </w:p>
-        </w:tc>
-        <w:tc>
-          <w:tcPr>
-            <w:tcW w:w="624" w:type="dxa"/>
-          </w:tcPr>
-          <w:p>
-            <w:pPr>
-              <w:jc w:val="center"/>
-              <w:rPr>
-                <w:lang w:val="en-US"/>
-              </w:rPr>
-            </w:pPr>
-            <w:r>
-              <w:rPr>
-                <w:lang w:val="en-US"/>
-              </w:rPr>
-              <w:t>5h</w:t>
-            </w:r>
-          </w:p>
-        </w:tc>
-        <w:tc>
-          <w:tcPr>
-            <w:tcW w:w="624" w:type="dxa"/>
-          </w:tcPr>
-          <w:p>
-            <w:pPr>
-              <w:jc w:val="center"/>
-              <w:rPr>
-                <w:lang w:val="en-US"/>
-              </w:rPr>
-            </w:pPr>
-            <w:r>
-              <w:rPr>
-                <w:lang w:val="en-US"/>
-              </w:rPr>
-              <w:t>4h</w:t>
-            </w:r>
-          </w:p>
-        </w:tc>
-        <w:tc>
-          <w:tcPr>
-            <w:tcW w:w="624" w:type="dxa"/>
-          </w:tcPr>
-          <w:p>
-            <w:pPr>
-              <w:jc w:val="center"/>
-              <w:rPr>
-                <w:lang w:val="en-US"/>
-              </w:rPr>
-            </w:pPr>
-            <w:r>
-              <w:rPr>
-                <w:lang w:val="en-US"/>
-              </w:rPr>
-              <w:t>1h</w:t>
-            </w:r>
-          </w:p>
-        </w:tc>
-        <w:tc>
-          <w:tcPr>
-            <w:tcW w:w="624" w:type="dxa"/>
-          </w:tcPr>
-          <w:p>
-            <w:pPr>
-              <w:jc w:val="center"/>
-              <w:rPr>
-                <w:lang w:val="en-US"/>
-              </w:rPr>
-            </w:pPr>
-            <w:r>
-              <w:rPr>
-                <w:lang w:val="en-US"/>
-              </w:rPr>
-              <w:t>4h</w:t>
-            </w:r>
-          </w:p>
-        </w:tc>
-        <w:tc>
-          <w:tcPr>
-            <w:tcW w:w="624" w:type="dxa"/>
-          </w:tcPr>
-          <w:p>
-            <w:pPr>
-              <w:jc w:val="center"/>
-              <w:rPr>
-                <w:lang w:val="en-US"/>
-              </w:rPr>
-            </w:pPr>
-            <w:r>
-              <w:rPr>
-                <w:lang w:val="en-US"/>
-              </w:rPr>
-              <w:t>2h</w:t>
-            </w:r>
-          </w:p>
-        </w:tc>
-        <w:tc>
-          <w:tcPr>
-            <w:tcW w:w="507" w:type="dxa"/>
-          </w:tcPr>
-          <w:p>
-            <w:pPr>
-              <w:jc w:val="center"/>
-              <w:rPr>
-                <w:lang w:val="en-US"/>
-              </w:rPr>
-            </w:pPr>
-            <w:r>
-              <w:rPr>
-                <w:lang w:val="en-US"/>
-              </w:rPr>
-              <w:t>8h</w:t>
-            </w:r>
-          </w:p>
-        </w:tc>
-        <w:tc>
-          <w:tcPr>
-            <w:tcW w:w="507" w:type="dxa"/>
-          </w:tcPr>
-          <w:p>
-            <w:pPr>
-              <w:jc w:val="center"/>
-              <w:rPr>
-                <w:lang w:val="en-US"/>
-              </w:rPr>
-            </w:pPr>
-            <w:r>
-              <w:rPr>
-                <w:lang w:val="en-US"/>
-              </w:rPr>
-              <w:t>3h</w:t>
-            </w:r>
-          </w:p>
-        </w:tc>
-        <w:tc>
-          <w:tcPr>
-            <w:tcW w:w="507" w:type="dxa"/>
-          </w:tcPr>
-          <w:p>
-            <w:pPr>
-              <w:jc w:val="center"/>
-              <w:rPr>
-                <w:lang w:val="en-US"/>
-              </w:rPr>
-            </w:pPr>
-            <w:r>
-              <w:rPr>
-                <w:lang w:val="en-US"/>
-              </w:rPr>
-              <w:t>4h</w:t>
-            </w:r>
-          </w:p>
-        </w:tc>
-        <w:tc>
-          <w:tcPr>
-            <w:tcW w:w="507" w:type="dxa"/>
-          </w:tcPr>
-          <w:p>
-            <w:pPr>
-              <w:jc w:val="center"/>
-              <w:rPr>
-                <w:lang w:val="en-US"/>
-              </w:rPr>
-            </w:pPr>
-            <w:r>
-              <w:rPr>
-                <w:lang w:val="en-US"/>
-              </w:rPr>
-              <w:t>3h</w:t>
-            </w:r>
-          </w:p>
-        </w:tc>
-        <w:tc>
-          <w:tcPr>
-            <w:tcW w:w="507" w:type="dxa"/>
-          </w:tcPr>
-          <w:p>
-            <w:pPr>
-              <w:jc w:val="center"/>
-              <w:rPr>
-                <w:lang w:val="en-US"/>
-              </w:rPr>
-            </w:pPr>
-            <w:r>
-              <w:rPr>
-                <w:lang w:val="en-US"/>
-              </w:rPr>
-              <w:t>8h</w:t>
-            </w:r>
-          </w:p>
-        </w:tc>
-        <w:tc>
-          <w:tcPr>
-            <w:tcW w:w="624" w:type="dxa"/>
-          </w:tcPr>
-          <w:p>
-            <w:pPr>
-              <w:jc w:val="center"/>
-              <w:rPr>
-                <w:lang w:val="en-US"/>
-              </w:rPr>
-            </w:pPr>
-            <w:r>
-              <w:rPr>
-                <w:lang w:val="en-US"/>
-              </w:rPr>
-              <w:t>5h</w:t>
-            </w:r>
-          </w:p>
-        </w:tc>
-        <w:tc>
-          <w:tcPr>
-            <w:tcW w:w="823" w:type="dxa"/>
-          </w:tcPr>
-          <w:p>
-            <w:pPr>
-              <w:jc w:val="center"/>
-              <w:rPr>
-                <w:lang w:val="en-US"/>
-              </w:rPr>
-            </w:pPr>
-            <w:r>
-              <w:rPr>
-                <w:lang w:val="en-US"/>
-              </w:rPr>
-              <w:t>4h</w:t>
+              <w:t>7h</w:t>
             </w:r>
           </w:p>
         </w:tc>
@@ -2608,19 +3920,25 @@
         <w:rPr>
           <w:lang w:val="en-US"/>
         </w:rPr>
-        <w:t xml:space="preserve">Total: </w:t>
-      </w:r>
-      <w:r>
-        <w:rPr>
-          <w:lang w:val="en-US"/>
-        </w:rPr>
-        <w:t>72</w:t>
-      </w:r>
-      <w:r>
-        <w:rPr>
-          <w:lang w:val="en-US"/>
-        </w:rPr>
-        <w:t>h</w:t>
+        <w:t>T</w:t>
+      </w:r>
+      <w:r>
+        <w:rPr>
+          <w:lang w:val="en-US"/>
+        </w:rPr>
+        <w:t>otal</w:t>
+      </w:r>
+      <w:r>
+        <w:rPr>
+          <w:lang w:val="en-US"/>
+        </w:rPr>
+        <w:t xml:space="preserve">: </w:t>
+      </w:r>
+      <w:r>
+        <w:rPr>
+          <w:lang w:val="en-US"/>
+        </w:rPr>
+        <w:t>80h</w:t>
       </w:r>
     </w:p>
     <w:p>
@@ -2632,730 +3950,16 @@
     </w:p>
     <w:p>
       <w:pPr>
-        <w:rPr>
-          <w:lang w:val="en-US"/>
-        </w:rPr>
-      </w:pPr>
-      <w:proofErr w:type="spellStart"/>
-      <w:r>
-        <w:rPr>
-          <w:lang w:val="en-US"/>
-        </w:rPr>
-        <w:t>Wiedermann</w:t>
-      </w:r>
-      <w:proofErr w:type="spellEnd"/>
-      <w:r>
-        <w:rPr>
-          <w:lang w:val="en-US"/>
-        </w:rPr>
-        <w:t xml:space="preserve"> Gabriel</w:t>
-      </w:r>
-    </w:p>
-    <w:tbl>
-      <w:tblPr>
-        <w:tblStyle w:val="Tabellenraster"/>
-        <w:tblW w:w="10881" w:type="dxa"/>
-        <w:tblLayout w:type="fixed"/>
-        <w:tblLook w:val="04A0" w:firstRow="1" w:lastRow="0" w:firstColumn="1" w:lastColumn="0" w:noHBand="0" w:noVBand="1"/>
-      </w:tblPr>
-      <w:tblGrid>
-        <w:gridCol w:w="1023"/>
-        <w:gridCol w:w="594"/>
-        <w:gridCol w:w="594"/>
-        <w:gridCol w:w="19"/>
-        <w:gridCol w:w="652"/>
-        <w:gridCol w:w="667"/>
-        <w:gridCol w:w="670"/>
-        <w:gridCol w:w="666"/>
-        <w:gridCol w:w="670"/>
-        <w:gridCol w:w="646"/>
-        <w:gridCol w:w="24"/>
-        <w:gridCol w:w="667"/>
-        <w:gridCol w:w="587"/>
-        <w:gridCol w:w="567"/>
-        <w:gridCol w:w="567"/>
-        <w:gridCol w:w="567"/>
-        <w:gridCol w:w="709"/>
-        <w:gridCol w:w="709"/>
-        <w:gridCol w:w="283"/>
-      </w:tblGrid>
-      <w:tr>
-        <w:trPr>
-          <w:trHeight w:val="213"/>
-        </w:trPr>
-        <w:tc>
-          <w:tcPr>
-            <w:tcW w:w="1023" w:type="dxa"/>
-          </w:tcPr>
-          <w:p>
-            <w:pPr>
-              <w:rPr>
-                <w:lang w:val="en-US"/>
-              </w:rPr>
-            </w:pPr>
-          </w:p>
-        </w:tc>
-        <w:tc>
-          <w:tcPr>
-            <w:tcW w:w="594" w:type="dxa"/>
-          </w:tcPr>
-          <w:p>
-            <w:pPr>
-              <w:jc w:val="center"/>
-              <w:rPr>
-                <w:lang w:val="en-US"/>
-              </w:rPr>
-            </w:pPr>
-            <w:r>
-              <w:rPr>
-                <w:lang w:val="en-US"/>
-              </w:rPr>
-              <w:t>2.5</w:t>
-            </w:r>
-          </w:p>
-        </w:tc>
-        <w:tc>
-          <w:tcPr>
-            <w:tcW w:w="594" w:type="dxa"/>
-          </w:tcPr>
-          <w:p>
-            <w:pPr>
-              <w:jc w:val="center"/>
-              <w:rPr>
-                <w:lang w:val="en-US"/>
-              </w:rPr>
-            </w:pPr>
-            <w:r>
-              <w:rPr>
-                <w:lang w:val="en-US"/>
-              </w:rPr>
-              <w:t>4.5</w:t>
-            </w:r>
-          </w:p>
-        </w:tc>
-        <w:tc>
-          <w:tcPr>
-            <w:tcW w:w="671" w:type="dxa"/>
-            <w:gridSpan w:val="2"/>
-          </w:tcPr>
-          <w:p>
-            <w:pPr>
-              <w:jc w:val="center"/>
-              <w:rPr>
-                <w:lang w:val="en-US"/>
-              </w:rPr>
-            </w:pPr>
-            <w:r>
-              <w:rPr>
-                <w:lang w:val="en-US"/>
-              </w:rPr>
-              <w:t>14.6</w:t>
-            </w:r>
-          </w:p>
-        </w:tc>
-        <w:tc>
-          <w:tcPr>
-            <w:tcW w:w="667" w:type="dxa"/>
-          </w:tcPr>
-          <w:p>
-            <w:pPr>
-              <w:jc w:val="left"/>
-              <w:rPr>
-                <w:lang w:val="en-US"/>
-              </w:rPr>
-            </w:pPr>
-            <w:r>
-              <w:rPr>
-                <w:lang w:val="en-US"/>
-              </w:rPr>
-              <w:t>20.6</w:t>
-            </w:r>
-          </w:p>
-        </w:tc>
-        <w:tc>
-          <w:tcPr>
-            <w:tcW w:w="670" w:type="dxa"/>
-          </w:tcPr>
-          <w:p>
-            <w:pPr>
-              <w:jc w:val="center"/>
-              <w:rPr>
-                <w:lang w:val="en-US"/>
-              </w:rPr>
-            </w:pPr>
-            <w:r>
-              <w:rPr>
-                <w:lang w:val="en-US"/>
-              </w:rPr>
-              <w:t>25.6</w:t>
-            </w:r>
-          </w:p>
-        </w:tc>
-        <w:tc>
-          <w:tcPr>
-            <w:tcW w:w="666" w:type="dxa"/>
-          </w:tcPr>
-          <w:p>
-            <w:pPr>
-              <w:jc w:val="center"/>
-              <w:rPr>
-                <w:lang w:val="en-US"/>
-              </w:rPr>
-            </w:pPr>
-            <w:r>
-              <w:rPr>
-                <w:lang w:val="en-US"/>
-              </w:rPr>
-              <w:t>26.6</w:t>
-            </w:r>
-          </w:p>
-        </w:tc>
-        <w:tc>
-          <w:tcPr>
-            <w:tcW w:w="670" w:type="dxa"/>
-          </w:tcPr>
-          <w:p>
-            <w:pPr>
-              <w:jc w:val="center"/>
-              <w:rPr>
-                <w:lang w:val="en-US"/>
-              </w:rPr>
-            </w:pPr>
-            <w:r>
-              <w:rPr>
-                <w:lang w:val="en-US"/>
-              </w:rPr>
-              <w:t>27.6</w:t>
-            </w:r>
-          </w:p>
-        </w:tc>
-        <w:tc>
-          <w:tcPr>
-            <w:tcW w:w="646" w:type="dxa"/>
-          </w:tcPr>
-          <w:p>
-            <w:pPr>
-              <w:jc w:val="center"/>
-              <w:rPr>
-                <w:lang w:val="en-US"/>
-              </w:rPr>
-            </w:pPr>
-            <w:r>
-              <w:rPr>
-                <w:lang w:val="en-US"/>
-              </w:rPr>
-              <w:t>28.6</w:t>
-            </w:r>
-          </w:p>
-        </w:tc>
-        <w:tc>
-          <w:tcPr>
-            <w:tcW w:w="691" w:type="dxa"/>
-            <w:gridSpan w:val="2"/>
-          </w:tcPr>
-          <w:p>
-            <w:pPr>
-              <w:jc w:val="center"/>
-              <w:rPr>
-                <w:lang w:val="en-US"/>
-              </w:rPr>
-            </w:pPr>
-            <w:r>
-              <w:rPr>
-                <w:lang w:val="en-US"/>
-              </w:rPr>
-              <w:t>29.6</w:t>
-            </w:r>
-          </w:p>
-        </w:tc>
-        <w:tc>
-          <w:tcPr>
-            <w:tcW w:w="587" w:type="dxa"/>
-          </w:tcPr>
-          <w:p>
-            <w:pPr>
-              <w:jc w:val="center"/>
-              <w:rPr>
-                <w:lang w:val="en-US"/>
-              </w:rPr>
-            </w:pPr>
-            <w:r>
-              <w:rPr>
-                <w:lang w:val="en-US"/>
-              </w:rPr>
-              <w:t>2.7</w:t>
-            </w:r>
-          </w:p>
-        </w:tc>
-        <w:tc>
-          <w:tcPr>
-            <w:tcW w:w="567" w:type="dxa"/>
-          </w:tcPr>
-          <w:p>
-            <w:pPr>
-              <w:jc w:val="center"/>
-              <w:rPr>
-                <w:lang w:val="en-US"/>
-              </w:rPr>
-            </w:pPr>
-            <w:r>
-              <w:rPr>
-                <w:lang w:val="en-US"/>
-              </w:rPr>
-              <w:t>3.7</w:t>
-            </w:r>
-          </w:p>
-        </w:tc>
-        <w:tc>
-          <w:tcPr>
-            <w:tcW w:w="567" w:type="dxa"/>
-          </w:tcPr>
-          <w:p>
-            <w:pPr>
-              <w:jc w:val="center"/>
-              <w:rPr>
-                <w:lang w:val="en-US"/>
-              </w:rPr>
-            </w:pPr>
-            <w:r>
-              <w:rPr>
-                <w:lang w:val="en-US"/>
-              </w:rPr>
-              <w:t>4.7</w:t>
-            </w:r>
-          </w:p>
-        </w:tc>
-        <w:tc>
-          <w:tcPr>
-            <w:tcW w:w="567" w:type="dxa"/>
-          </w:tcPr>
-          <w:p>
-            <w:pPr>
-              <w:jc w:val="center"/>
-              <w:rPr>
-                <w:lang w:val="en-US"/>
-              </w:rPr>
-            </w:pPr>
-            <w:r>
-              <w:rPr>
-                <w:lang w:val="en-US"/>
-              </w:rPr>
-              <w:t>8.7</w:t>
-            </w:r>
-          </w:p>
-        </w:tc>
-        <w:tc>
-          <w:tcPr>
-            <w:tcW w:w="709" w:type="dxa"/>
-          </w:tcPr>
-          <w:p>
-            <w:pPr>
-              <w:jc w:val="center"/>
-              <w:rPr>
-                <w:lang w:val="en-US"/>
-              </w:rPr>
-            </w:pPr>
-            <w:r>
-              <w:rPr>
-                <w:lang w:val="en-US"/>
-              </w:rPr>
-              <w:t>10.7</w:t>
-            </w:r>
-          </w:p>
-        </w:tc>
-        <w:tc>
-          <w:tcPr>
-            <w:tcW w:w="709" w:type="dxa"/>
-          </w:tcPr>
-          <w:p>
-            <w:pPr>
-              <w:jc w:val="center"/>
-              <w:rPr>
-                <w:lang w:val="en-US"/>
-              </w:rPr>
-            </w:pPr>
-            <w:r>
-              <w:rPr>
-                <w:lang w:val="en-US"/>
-              </w:rPr>
-              <w:t>11.7</w:t>
-            </w:r>
-          </w:p>
-        </w:tc>
-        <w:tc>
-          <w:tcPr>
-            <w:tcW w:w="283" w:type="dxa"/>
-          </w:tcPr>
-          <w:p>
-            <w:pPr>
-              <w:jc w:val="center"/>
-              <w:rPr>
-                <w:lang w:val="en-US"/>
-              </w:rPr>
-            </w:pPr>
-          </w:p>
-        </w:tc>
-      </w:tr>
-      <w:tr>
-        <w:trPr>
-          <w:trHeight w:val="769"/>
-        </w:trPr>
-        <w:tc>
-          <w:tcPr>
-            <w:tcW w:w="1023" w:type="dxa"/>
-          </w:tcPr>
-          <w:p>
-            <w:pPr>
-              <w:jc w:val="center"/>
-              <w:rPr>
-                <w:lang w:val="en-US"/>
-              </w:rPr>
-            </w:pPr>
-            <w:r>
-              <w:rPr>
-                <w:lang w:val="en-US"/>
-              </w:rPr>
-              <w:t>Time worked</w:t>
-            </w:r>
-          </w:p>
-        </w:tc>
-        <w:tc>
-          <w:tcPr>
-            <w:tcW w:w="594" w:type="dxa"/>
-          </w:tcPr>
-          <w:p>
-            <w:pPr>
-              <w:jc w:val="center"/>
-              <w:rPr>
-                <w:lang w:val="en-US"/>
-              </w:rPr>
-            </w:pPr>
-            <w:r>
-              <w:rPr>
-                <w:lang w:val="en-US"/>
-              </w:rPr>
-              <w:t>2h</w:t>
-            </w:r>
-          </w:p>
-        </w:tc>
-        <w:tc>
-          <w:tcPr>
-            <w:tcW w:w="613" w:type="dxa"/>
-            <w:gridSpan w:val="2"/>
-          </w:tcPr>
-          <w:p>
-            <w:pPr>
-              <w:jc w:val="center"/>
-              <w:rPr>
-                <w:lang w:val="en-US"/>
-              </w:rPr>
-            </w:pPr>
-            <w:r>
-              <w:rPr>
-                <w:lang w:val="en-US"/>
-              </w:rPr>
-              <w:t>4h</w:t>
-            </w:r>
-          </w:p>
-        </w:tc>
-        <w:tc>
-          <w:tcPr>
-            <w:tcW w:w="652" w:type="dxa"/>
-          </w:tcPr>
-          <w:p>
-            <w:pPr>
-              <w:jc w:val="center"/>
-              <w:rPr>
-                <w:lang w:val="en-US"/>
-              </w:rPr>
-            </w:pPr>
-            <w:r>
-              <w:rPr>
-                <w:lang w:val="en-US"/>
-              </w:rPr>
-              <w:t>6h</w:t>
-            </w:r>
-          </w:p>
-        </w:tc>
-        <w:tc>
-          <w:tcPr>
-            <w:tcW w:w="667" w:type="dxa"/>
-          </w:tcPr>
-          <w:p>
-            <w:pPr>
-              <w:jc w:val="center"/>
-              <w:rPr>
-                <w:lang w:val="en-US"/>
-              </w:rPr>
-            </w:pPr>
-            <w:r>
-              <w:rPr>
-                <w:lang w:val="en-US"/>
-              </w:rPr>
-              <w:t>8h</w:t>
-            </w:r>
-          </w:p>
-        </w:tc>
-        <w:tc>
-          <w:tcPr>
-            <w:tcW w:w="670" w:type="dxa"/>
-          </w:tcPr>
-          <w:p>
-            <w:pPr>
-              <w:jc w:val="center"/>
-              <w:rPr>
-                <w:lang w:val="en-US"/>
-              </w:rPr>
-            </w:pPr>
-            <w:r>
-              <w:rPr>
-                <w:lang w:val="en-US"/>
-              </w:rPr>
-              <w:t>2h</w:t>
-            </w:r>
-          </w:p>
-        </w:tc>
-        <w:tc>
-          <w:tcPr>
-            <w:tcW w:w="666" w:type="dxa"/>
-          </w:tcPr>
-          <w:p>
-            <w:pPr>
-              <w:jc w:val="center"/>
-              <w:rPr>
-                <w:lang w:val="en-US"/>
-              </w:rPr>
-            </w:pPr>
-            <w:r>
-              <w:rPr>
-                <w:lang w:val="en-US"/>
-              </w:rPr>
-              <w:t>3h</w:t>
-            </w:r>
-          </w:p>
-        </w:tc>
-        <w:tc>
-          <w:tcPr>
-            <w:tcW w:w="670" w:type="dxa"/>
-          </w:tcPr>
-          <w:p>
-            <w:pPr>
-              <w:jc w:val="center"/>
-              <w:rPr>
-                <w:lang w:val="en-US"/>
-              </w:rPr>
-            </w:pPr>
-            <w:r>
-              <w:rPr>
-                <w:lang w:val="en-US"/>
-              </w:rPr>
-              <w:t>8h</w:t>
-            </w:r>
-          </w:p>
-        </w:tc>
-        <w:tc>
-          <w:tcPr>
-            <w:tcW w:w="670" w:type="dxa"/>
-            <w:gridSpan w:val="2"/>
-          </w:tcPr>
-          <w:p>
-            <w:pPr>
-              <w:jc w:val="center"/>
-              <w:rPr>
-                <w:lang w:val="en-US"/>
-              </w:rPr>
-            </w:pPr>
-            <w:r>
-              <w:rPr>
-                <w:lang w:val="en-US"/>
-              </w:rPr>
-              <w:t>3h</w:t>
-            </w:r>
-          </w:p>
-        </w:tc>
-        <w:tc>
-          <w:tcPr>
-            <w:tcW w:w="667" w:type="dxa"/>
-          </w:tcPr>
-          <w:p>
-            <w:pPr>
-              <w:jc w:val="center"/>
-              <w:rPr>
-                <w:lang w:val="en-US"/>
-              </w:rPr>
-            </w:pPr>
-            <w:r>
-              <w:rPr>
-                <w:lang w:val="en-US"/>
-              </w:rPr>
-              <w:t>9h</w:t>
-            </w:r>
-          </w:p>
-        </w:tc>
-        <w:tc>
-          <w:tcPr>
-            <w:tcW w:w="587" w:type="dxa"/>
-          </w:tcPr>
-          <w:p>
-            <w:pPr>
-              <w:jc w:val="center"/>
-              <w:rPr>
-                <w:lang w:val="en-US"/>
-              </w:rPr>
-            </w:pPr>
-            <w:r>
-              <w:rPr>
-                <w:lang w:val="en-US"/>
-              </w:rPr>
-              <w:t>7h</w:t>
-            </w:r>
-          </w:p>
-        </w:tc>
-        <w:tc>
-          <w:tcPr>
-            <w:tcW w:w="567" w:type="dxa"/>
-          </w:tcPr>
-          <w:p>
-            <w:pPr>
-              <w:jc w:val="center"/>
-              <w:rPr>
-                <w:lang w:val="en-US"/>
-              </w:rPr>
-            </w:pPr>
-            <w:r>
-              <w:rPr>
-                <w:lang w:val="en-US"/>
-              </w:rPr>
-              <w:t>3h</w:t>
-            </w:r>
-          </w:p>
-        </w:tc>
-        <w:tc>
-          <w:tcPr>
-            <w:tcW w:w="567" w:type="dxa"/>
-          </w:tcPr>
-          <w:p>
-            <w:pPr>
-              <w:jc w:val="center"/>
-              <w:rPr>
-                <w:lang w:val="en-US"/>
-              </w:rPr>
-            </w:pPr>
-            <w:r>
-              <w:rPr>
-                <w:lang w:val="en-US"/>
-              </w:rPr>
-              <w:t>4h</w:t>
-            </w:r>
-          </w:p>
-        </w:tc>
-        <w:tc>
-          <w:tcPr>
-            <w:tcW w:w="567" w:type="dxa"/>
-          </w:tcPr>
-          <w:p>
-            <w:pPr>
-              <w:jc w:val="center"/>
-              <w:rPr>
-                <w:lang w:val="en-US"/>
-              </w:rPr>
-            </w:pPr>
-            <w:r>
-              <w:rPr>
-                <w:lang w:val="en-US"/>
-              </w:rPr>
-              <w:t>7h</w:t>
-            </w:r>
-          </w:p>
-        </w:tc>
-        <w:tc>
-          <w:tcPr>
-            <w:tcW w:w="709" w:type="dxa"/>
-          </w:tcPr>
-          <w:p>
-            <w:pPr>
-              <w:jc w:val="center"/>
-              <w:rPr>
-                <w:lang w:val="en-US"/>
-              </w:rPr>
-            </w:pPr>
-            <w:r>
-              <w:rPr>
-                <w:lang w:val="en-US"/>
-              </w:rPr>
-              <w:t>7h</w:t>
-            </w:r>
-          </w:p>
-        </w:tc>
-        <w:tc>
-          <w:tcPr>
-            <w:tcW w:w="709" w:type="dxa"/>
-          </w:tcPr>
-          <w:p>
-            <w:pPr>
-              <w:jc w:val="center"/>
-              <w:rPr>
-                <w:lang w:val="en-US"/>
-              </w:rPr>
-            </w:pPr>
-            <w:r>
-              <w:rPr>
-                <w:lang w:val="en-US"/>
-              </w:rPr>
-              <w:t>7</w:t>
-            </w:r>
-            <w:r>
-              <w:rPr>
-                <w:lang w:val="en-US"/>
-              </w:rPr>
-              <w:t>h</w:t>
-            </w:r>
-          </w:p>
-        </w:tc>
-        <w:tc>
-          <w:tcPr>
-            <w:tcW w:w="283" w:type="dxa"/>
-          </w:tcPr>
-          <w:p>
-            <w:pPr>
-              <w:jc w:val="center"/>
-              <w:rPr>
-                <w:lang w:val="en-US"/>
-              </w:rPr>
-            </w:pPr>
-          </w:p>
-        </w:tc>
-      </w:tr>
-    </w:tbl>
-    <w:p>
-      <w:pPr>
-        <w:rPr>
-          <w:lang w:val="en-US"/>
-        </w:rPr>
-      </w:pPr>
-      <w:r>
-        <w:rPr>
-          <w:lang w:val="en-US"/>
-        </w:rPr>
-        <w:t>T</w:t>
-      </w:r>
-      <w:r>
-        <w:rPr>
-          <w:lang w:val="en-US"/>
-        </w:rPr>
-        <w:t>otal</w:t>
-      </w:r>
-      <w:r>
-        <w:rPr>
-          <w:lang w:val="en-US"/>
-        </w:rPr>
-        <w:t xml:space="preserve">: </w:t>
-      </w:r>
-      <w:r>
-        <w:rPr>
-          <w:lang w:val="en-US"/>
-        </w:rPr>
-        <w:t>80h</w:t>
+        <w:pStyle w:val="berschrift1"/>
+        <w:rPr>
+          <w:lang w:val="en-US"/>
+        </w:rPr>
+      </w:pPr>
+      <w:r>
+        <w:rPr>
+          <w:lang w:val="en-US"/>
+        </w:rPr>
+        <w:t>Git History</w:t>
       </w:r>
     </w:p>
     <w:p>
@@ -3364,26 +3968,47 @@
           <w:lang w:val="en-US"/>
         </w:rPr>
       </w:pPr>
-    </w:p>
-    <w:p>
-      <w:pPr>
-        <w:pStyle w:val="berschrift1"/>
-        <w:rPr>
-          <w:lang w:val="en-US"/>
-        </w:rPr>
-      </w:pPr>
-      <w:r>
-        <w:rPr>
-          <w:lang w:val="en-US"/>
-        </w:rPr>
-        <w:t>Git History</w:t>
-      </w:r>
+      <w:r>
+        <w:rPr>
+          <w:lang w:val="en-US"/>
+        </w:rPr>
+        <w:t>Repo:</w:t>
+      </w:r>
+      <w:r>
+        <w:rPr>
+          <w:lang w:val="en-US"/>
+        </w:rPr>
+        <w:br/>
+      </w:r>
+      <w:hyperlink r:id="rId18" w:history="1">
+        <w:r>
+          <w:rPr>
+            <w:rStyle w:val="Hyperlink"/>
+            <w:lang w:val="en-US"/>
+          </w:rPr>
+          <w:t>https://github.com/Highland</w:t>
+        </w:r>
+        <w:r>
+          <w:rPr>
+            <w:rStyle w:val="Hyperlink"/>
+            <w:lang w:val="en-US"/>
+          </w:rPr>
+          <w:t>e</w:t>
+        </w:r>
+        <w:r>
+          <w:rPr>
+            <w:rStyle w:val="Hyperlink"/>
+            <w:lang w:val="en-US"/>
+          </w:rPr>
+          <w:t>r0815/Tourplanner.git</w:t>
+        </w:r>
+      </w:hyperlink>
     </w:p>
     <w:sectPr>
-      <w:headerReference w:type="even" r:id="rId18"/>
-      <w:headerReference w:type="default" r:id="rId19"/>
-      <w:footerReference w:type="default" r:id="rId20"/>
-      <w:headerReference w:type="first" r:id="rId21"/>
+      <w:headerReference w:type="even" r:id="rId19"/>
+      <w:headerReference w:type="default" r:id="rId20"/>
+      <w:footerReference w:type="default" r:id="rId21"/>
+      <w:headerReference w:type="first" r:id="rId22"/>
       <w:pgSz w:w="11906" w:h="16838" w:code="9"/>
       <w:pgMar w:top="720" w:right="720" w:bottom="720" w:left="720" w:header="709" w:footer="709" w:gutter="0"/>
       <w:cols w:space="708"/>
@@ -9757,6 +10382,29 @@
       <w:contextualSpacing/>
     </w:pPr>
   </w:style>
+  <w:style w:type="character" w:styleId="NichtaufgelsteErwhnung">
+    <w:name w:val="Unresolved Mention"/>
+    <w:basedOn w:val="Absatz-Standardschriftart"/>
+    <w:uiPriority w:val="99"/>
+    <w:semiHidden/>
+    <w:unhideWhenUsed/>
+    <w:rsid w:val="001B2BC9"/>
+    <w:rPr>
+      <w:color w:val="605E5C"/>
+      <w:shd w:val="clear" w:color="auto" w:fill="E1DFDD"/>
+    </w:rPr>
+  </w:style>
+  <w:style w:type="character" w:styleId="BesuchterLink">
+    <w:name w:val="FollowedHyperlink"/>
+    <w:basedOn w:val="Absatz-Standardschriftart"/>
+    <w:semiHidden/>
+    <w:unhideWhenUsed/>
+    <w:rsid w:val="001B2BC9"/>
+    <w:rPr>
+      <w:color w:val="323F4F" w:themeColor="followedHyperlink"/>
+      <w:u w:val="single"/>
+    </w:rPr>
+  </w:style>
 </w:styles>
 </file>
 
@@ -9939,6 +10587,7 @@
     <w:rsid w:val="009D564F"/>
     <w:rsid w:val="00D64F72"/>
     <w:rsid w:val="00EE1B93"/>
+    <w:rsid w:val="00F77EEC"/>
   </w:rsids>
   <m:mathPr>
     <m:mathFont m:val="Cambria Math"/>
@@ -10701,7 +11350,32 @@
 </a:theme>
 </file>
 
-<file path=customXml/item1.xml><?xml version="1.0" encoding="utf-8"?>
+<file path=customXml/item1.xml>��< ? x m l   v e r s i o n = " 1 . 0 "   e n c o d i n g = " u t f - 1 6 " ? > < D o c u m e n t S e t t i n g s   x m l n s : x s i = " h t t p : / / w w w . w 3 . o r g / 2 0 0 1 / X M L S c h e m a - i n s t a n c e "   x m l n s : x s d = " h t t p : / / w w w . w 3 . o r g / 2 0 0 1 / X M L S c h e m a "   x m l n s = " h t t p : / / w w w . z h a w . c h / A c c e s s i b i l i t y A d d I n " > + 
+     < C h e c k H e a d i n g H i e r a r c h y > t r u e < / C h e c k H e a d i n g H i e r a r c h y > + 
+     < C h e c k R e a d i n g O r d e r > f a l s e < / C h e c k R e a d i n g O r d e r > + 
+     < C h e c k T a b l e H e a d e r > t r u e < / C h e c k T a b l e H e a d e r > + 
+     < C h e c k D o c T i t l e > t r u e < / C h e c k D o c T i t l e > + 
+     < C h e c k L a n g u a g e S e t t i n g > t r u e < / C h e c k L a n g u a g e S e t t i n g > + 
+     < C h e c k A l t T e x t > t r u e < / C h e c k A l t T e x t > + 
+     < C h e c k T e x t S i z e > f a l s e < / C h e c k T e x t S i z e > + 
+     < C h e c k S c r e e n T i p > t r u e < / C h e c k S c r e e n T i p > + 
+     < S h o w S h a p e N a m e C o l u m n > f a l s e < / S h o w S h a p e N a m e C o l u m n > + 
+     < S h o w I s s u e D e s c r i p t i o n > t r u e < / S h o w I s s u e D e s c r i p t i o n > + 
+ < / D o c u m e n t S e t t i n g s > 
+</file>
+
+<file path=customXml/item2.xml><?xml version="1.0" encoding="utf-8"?>
 <b:Sources xmlns:b="http://schemas.openxmlformats.org/officeDocument/2006/bibliography" xmlns="http://schemas.openxmlformats.org/officeDocument/2006/bibliography" SelectedStyle="\IEEE2006OfficeOnline.xsl" StyleName="IEEE" Version="2006">
   <b:Source>
     <b:Tag>Bal</b:Tag>
@@ -10747,44 +11421,19 @@
 </b:Sources>
 </file>
 
-<file path=customXml/item2.xml>��< ? x m l   v e r s i o n = " 1 . 0 "   e n c o d i n g = " u t f - 1 6 " ? > < D o c u m e n t S e t t i n g s   x m l n s : x s i = " h t t p : / / w w w . w 3 . o r g / 2 0 0 1 / X M L S c h e m a - i n s t a n c e "   x m l n s : x s d = " h t t p : / / w w w . w 3 . o r g / 2 0 0 1 / X M L S c h e m a "   x m l n s = " h t t p : / / w w w . z h a w . c h / A c c e s s i b i l i t y A d d I n " > - 
-     < C h e c k H e a d i n g H i e r a r c h y > t r u e < / C h e c k H e a d i n g H i e r a r c h y > - 
-     < C h e c k R e a d i n g O r d e r > f a l s e < / C h e c k R e a d i n g O r d e r > - 
-     < C h e c k T a b l e H e a d e r > t r u e < / C h e c k T a b l e H e a d e r > - 
-     < C h e c k D o c T i t l e > t r u e < / C h e c k D o c T i t l e > - 
-     < C h e c k L a n g u a g e S e t t i n g > t r u e < / C h e c k L a n g u a g e S e t t i n g > - 
-     < C h e c k A l t T e x t > t r u e < / C h e c k A l t T e x t > - 
-     < C h e c k T e x t S i z e > f a l s e < / C h e c k T e x t S i z e > - 
-     < C h e c k S c r e e n T i p > t r u e < / C h e c k S c r e e n T i p > - 
-     < S h o w S h a p e N a m e C o l u m n > f a l s e < / S h o w S h a p e N a m e C o l u m n > - 
-     < S h o w I s s u e D e s c r i p t i o n > t r u e < / S h o w I s s u e D e s c r i p t i o n > - 
- < / D o c u m e n t S e t t i n g s > 
-</file>
-
 <file path=customXml/itemProps1.xml><?xml version="1.0" encoding="utf-8"?>
-<ds:datastoreItem xmlns:ds="http://schemas.openxmlformats.org/officeDocument/2006/customXml" ds:itemID="{CF6ED29D-2829-4F01-92E9-EA02771A714A}">
-  <ds:schemaRefs>
-    <ds:schemaRef ds:uri="http://schemas.openxmlformats.org/officeDocument/2006/bibliography"/>
-  </ds:schemaRefs>
-</ds:datastoreItem>
-</file>
-
-<file path=customXml/itemProps2.xml><?xml version="1.0" encoding="utf-8"?>
 <ds:datastoreItem xmlns:ds="http://schemas.openxmlformats.org/officeDocument/2006/customXml" ds:itemID="{693BBD41-7A30-43C0-A3EC-81132E2367D6}">
   <ds:schemaRefs>
     <ds:schemaRef ds:uri="http://www.w3.org/2001/XMLSchema"/>
     <ds:schemaRef ds:uri="http://www.zhaw.ch/AccessibilityAddIn"/>
   </ds:schemaRefs>
 </ds:datastoreItem>
+</file>
+
+<file path=customXml/itemProps2.xml><?xml version="1.0" encoding="utf-8"?>
+<ds:datastoreItem xmlns:ds="http://schemas.openxmlformats.org/officeDocument/2006/customXml" ds:itemID="{CF6ED29D-2829-4F01-92E9-EA02771A714A}">
+  <ds:schemaRefs>
+    <ds:schemaRef ds:uri="http://schemas.openxmlformats.org/officeDocument/2006/bibliography"/>
+  </ds:schemaRefs>
+</ds:datastoreItem>
 </file>
</xml_diff>